<commit_message>
Update CV document files
</commit_message>
<xml_diff>
--- a/SoftwareEngineer_HuynhTanThinh.docx
+++ b/SoftwareEngineer_HuynhTanThinh.docx
@@ -28,16 +28,16 @@
         <w:rPr>
           <w:rFonts w:ascii="Times New Roman" w:hAnsi="Times New Roman" w:cs="Times New Roman"/>
           <w:color w:val="000000"/>
-          <w:sz w:val="20"/>
-          <w:szCs w:val="20"/>
-        </w:rPr>
-      </w:pPr>
-      <w:r>
-        <w:rPr>
-          <w:rFonts w:ascii="Times New Roman" w:hAnsi="Times New Roman" w:cs="Times New Roman"/>
-          <w:color w:val="000000"/>
-          <w:sz w:val="20"/>
-          <w:szCs w:val="20"/>
+          <w:sz w:val="21"/>
+          <w:szCs w:val="21"/>
+        </w:rPr>
+      </w:pPr>
+      <w:r>
+        <w:rPr>
+          <w:rFonts w:ascii="Times New Roman" w:hAnsi="Times New Roman" w:cs="Times New Roman"/>
+          <w:color w:val="000000"/>
+          <w:sz w:val="21"/>
+          <w:szCs w:val="21"/>
         </w:rPr>
         <w:t>Software Engineer</w:t>
       </w:r>
@@ -184,7 +184,18 @@
           <w:szCs w:val="20"/>
           <w14:ligatures w14:val="none"/>
         </w:rPr>
-        <w:t>Nha Trang, Vietnam</w:t>
+        <w:t>Nha Trang</w:t>
+      </w:r>
+      <w:r>
+        <w:rPr>
+          <w:rFonts w:ascii="Times New Roman" w:eastAsia="Times New Roman" w:hAnsi="Times New Roman" w:cs="Times New Roman"/>
+          <w:color w:val="000000"/>
+          <w:kern w:val="0"/>
+          <w:sz w:val="20"/>
+          <w:szCs w:val="20"/>
+          <w14:ligatures w14:val="none"/>
+        </w:rPr>
+        <w:t xml:space="preserve"> – Ho Chi Minh</w:t>
       </w:r>
     </w:p>
     <w:p>
@@ -246,13 +257,15 @@
       <w:r>
         <w:rPr>
           <w:rFonts w:ascii="Times New Roman" w:eastAsia="Times New Roman" w:hAnsi="Times New Roman" w:cs="Times New Roman"/>
+          <w:b/>
+          <w:bCs/>
           <w:color w:val="000000"/>
           <w:kern w:val="0"/>
           <w:sz w:val="20"/>
           <w:szCs w:val="20"/>
           <w14:ligatures w14:val="none"/>
         </w:rPr>
-        <w:t>Telecommunication University</w:t>
+        <w:t>TELECOMMUNICATION UNIVERSITY</w:t>
       </w:r>
       <w:r>
         <w:rPr>
@@ -279,6 +292,8 @@
       <w:r>
         <w:rPr>
           <w:rFonts w:ascii="Times New Roman" w:eastAsia="Times New Roman" w:hAnsi="Times New Roman" w:cs="Times New Roman"/>
+          <w:b/>
+          <w:bCs/>
           <w:color w:val="000000"/>
           <w:kern w:val="0"/>
           <w:sz w:val="20"/>
@@ -290,6 +305,8 @@
       <w:r>
         <w:rPr>
           <w:rFonts w:ascii="Times New Roman" w:eastAsia="Times New Roman" w:hAnsi="Times New Roman" w:cs="Times New Roman"/>
+          <w:b/>
+          <w:bCs/>
           <w:color w:val="000000"/>
           <w:kern w:val="0"/>
           <w:sz w:val="20"/>
@@ -301,6 +318,8 @@
       <w:r>
         <w:rPr>
           <w:rFonts w:ascii="Times New Roman" w:eastAsia="Times New Roman" w:hAnsi="Times New Roman" w:cs="Times New Roman"/>
+          <w:b/>
+          <w:bCs/>
           <w:color w:val="000000"/>
           <w:kern w:val="0"/>
           <w:sz w:val="20"/>
@@ -415,6 +434,816 @@
           <w:bottom w:val="single" w:sz="6" w:space="1" w:color="auto"/>
         </w:pBdr>
         <w:rPr>
+          <w:rFonts w:ascii="Times New Roman" w:eastAsiaTheme="minorHAnsi" w:hAnsi="Times New Roman" w:cs="Times New Roman"/>
+          <w:b/>
+          <w:bCs/>
+          <w:color w:val="000000" w:themeColor="text1"/>
+          <w:sz w:val="24"/>
+          <w:szCs w:val="24"/>
+        </w:rPr>
+      </w:pPr>
+      <w:r>
+        <w:rPr>
+          <w:rFonts w:ascii="Times New Roman" w:eastAsiaTheme="minorHAnsi" w:hAnsi="Times New Roman" w:cs="Times New Roman"/>
+          <w:b/>
+          <w:bCs/>
+          <w:color w:val="000000" w:themeColor="text1"/>
+          <w:sz w:val="24"/>
+          <w:szCs w:val="24"/>
+        </w:rPr>
+        <w:t>SKILLS</w:t>
+      </w:r>
+    </w:p>
+    <w:p/>
+    <w:tbl>
+      <w:tblPr>
+        <w:tblStyle w:val="TableGrid"/>
+        <w:tblW w:w="0" w:type="auto"/>
+        <w:tblLook w:val="04A0" w:firstRow="1" w:lastRow="0" w:firstColumn="1" w:lastColumn="0" w:noHBand="0" w:noVBand="1"/>
+      </w:tblPr>
+      <w:tblGrid>
+        <w:gridCol w:w="1367"/>
+        <w:gridCol w:w="2597"/>
+        <w:gridCol w:w="5386"/>
+      </w:tblGrid>
+      <w:tr>
+        <w:tc>
+          <w:tcPr>
+            <w:tcW w:w="1367" w:type="dxa"/>
+          </w:tcPr>
+          <w:p>
+            <w:pPr>
+              <w:spacing w:before="120" w:line="360" w:lineRule="auto"/>
+              <w:rPr>
+                <w:rFonts w:ascii="Times New Roman" w:hAnsi="Times New Roman" w:cs="Times New Roman"/>
+                <w:b/>
+                <w:bCs/>
+                <w:sz w:val="21"/>
+                <w:szCs w:val="21"/>
+              </w:rPr>
+            </w:pPr>
+            <w:r>
+              <w:rPr>
+                <w:rFonts w:ascii="Times New Roman" w:hAnsi="Times New Roman" w:cs="Times New Roman"/>
+                <w:b/>
+                <w:bCs/>
+                <w:sz w:val="21"/>
+                <w:szCs w:val="21"/>
+              </w:rPr>
+              <w:t>Languages</w:t>
+            </w:r>
+          </w:p>
+        </w:tc>
+        <w:tc>
+          <w:tcPr>
+            <w:tcW w:w="2597" w:type="dxa"/>
+          </w:tcPr>
+          <w:p>
+            <w:pPr>
+              <w:spacing w:before="120" w:line="360" w:lineRule="auto"/>
+              <w:rPr>
+                <w:rFonts w:ascii="Times New Roman" w:hAnsi="Times New Roman" w:cs="Times New Roman"/>
+                <w:b/>
+                <w:bCs/>
+                <w:sz w:val="21"/>
+                <w:szCs w:val="21"/>
+              </w:rPr>
+            </w:pPr>
+            <w:r>
+              <w:rPr>
+                <w:rFonts w:ascii="Times New Roman" w:hAnsi="Times New Roman" w:cs="Times New Roman"/>
+                <w:sz w:val="20"/>
+                <w:szCs w:val="20"/>
+              </w:rPr>
+              <w:t>█ █ █ █ █ █ █ ░ ░ ░</w:t>
+            </w:r>
+          </w:p>
+        </w:tc>
+        <w:tc>
+          <w:tcPr>
+            <w:tcW w:w="5386" w:type="dxa"/>
+          </w:tcPr>
+          <w:p>
+            <w:pPr>
+              <w:pStyle w:val="ListParagraph"/>
+              <w:numPr>
+                <w:ilvl w:val="0"/>
+                <w:numId w:val="9"/>
+              </w:numPr>
+              <w:spacing w:before="120" w:line="360" w:lineRule="auto"/>
+              <w:ind w:left="181" w:hanging="181"/>
+              <w:rPr>
+                <w:rFonts w:ascii="Times New Roman" w:hAnsi="Times New Roman" w:cs="Times New Roman"/>
+                <w:sz w:val="20"/>
+                <w:szCs w:val="20"/>
+              </w:rPr>
+            </w:pPr>
+            <w:r>
+              <w:rPr>
+                <w:rFonts w:ascii="Times New Roman" w:hAnsi="Times New Roman" w:cs="Times New Roman"/>
+                <w:sz w:val="20"/>
+                <w:szCs w:val="20"/>
+              </w:rPr>
+              <w:t>English</w:t>
+            </w:r>
+          </w:p>
+        </w:tc>
+      </w:tr>
+      <w:tr>
+        <w:tc>
+          <w:tcPr>
+            <w:tcW w:w="1367" w:type="dxa"/>
+          </w:tcPr>
+          <w:p>
+            <w:pPr>
+              <w:spacing w:before="120" w:line="360" w:lineRule="auto"/>
+              <w:rPr>
+                <w:rFonts w:ascii="Times New Roman" w:hAnsi="Times New Roman" w:cs="Times New Roman"/>
+                <w:b/>
+                <w:bCs/>
+                <w:sz w:val="21"/>
+                <w:szCs w:val="21"/>
+              </w:rPr>
+            </w:pPr>
+            <w:r>
+              <w:rPr>
+                <w:rFonts w:ascii="Times New Roman" w:hAnsi="Times New Roman" w:cs="Times New Roman"/>
+                <w:b/>
+                <w:bCs/>
+                <w:sz w:val="21"/>
+                <w:szCs w:val="21"/>
+              </w:rPr>
+              <w:t>Frontend</w:t>
+            </w:r>
+          </w:p>
+        </w:tc>
+        <w:tc>
+          <w:tcPr>
+            <w:tcW w:w="2597" w:type="dxa"/>
+          </w:tcPr>
+          <w:p>
+            <w:pPr>
+              <w:spacing w:before="120" w:line="360" w:lineRule="auto"/>
+              <w:rPr>
+                <w:rFonts w:ascii="Times New Roman" w:hAnsi="Times New Roman" w:cs="Times New Roman"/>
+                <w:sz w:val="20"/>
+                <w:szCs w:val="20"/>
+              </w:rPr>
+            </w:pPr>
+            <w:r>
+              <w:rPr>
+                <w:rFonts w:ascii="Times New Roman" w:hAnsi="Times New Roman" w:cs="Times New Roman"/>
+                <w:sz w:val="20"/>
+                <w:szCs w:val="20"/>
+              </w:rPr>
+              <w:t xml:space="preserve">█ █ █ █ █ </w:t>
+            </w:r>
+            <w:r>
+              <w:rPr>
+                <w:rFonts w:ascii="Times New Roman" w:hAnsi="Times New Roman" w:cs="Times New Roman"/>
+                <w:sz w:val="20"/>
+                <w:szCs w:val="20"/>
+              </w:rPr>
+              <w:t>░</w:t>
+            </w:r>
+            <w:r>
+              <w:rPr>
+                <w:rFonts w:ascii="Times New Roman" w:hAnsi="Times New Roman" w:cs="Times New Roman"/>
+                <w:sz w:val="20"/>
+                <w:szCs w:val="20"/>
+              </w:rPr>
+              <w:t xml:space="preserve"> </w:t>
+            </w:r>
+            <w:r>
+              <w:rPr>
+                <w:rFonts w:ascii="Times New Roman" w:hAnsi="Times New Roman" w:cs="Times New Roman"/>
+                <w:sz w:val="20"/>
+                <w:szCs w:val="20"/>
+              </w:rPr>
+              <w:t>░</w:t>
+            </w:r>
+            <w:r>
+              <w:rPr>
+                <w:rFonts w:ascii="Times New Roman" w:hAnsi="Times New Roman" w:cs="Times New Roman"/>
+                <w:sz w:val="20"/>
+                <w:szCs w:val="20"/>
+              </w:rPr>
+              <w:t xml:space="preserve"> ░ ░ ░</w:t>
+            </w:r>
+          </w:p>
+        </w:tc>
+        <w:tc>
+          <w:tcPr>
+            <w:tcW w:w="5386" w:type="dxa"/>
+          </w:tcPr>
+          <w:p>
+            <w:pPr>
+              <w:pStyle w:val="ListParagraph"/>
+              <w:numPr>
+                <w:ilvl w:val="0"/>
+                <w:numId w:val="7"/>
+              </w:numPr>
+              <w:spacing w:before="120" w:line="360" w:lineRule="auto"/>
+              <w:ind w:left="181" w:hanging="181"/>
+              <w:rPr>
+                <w:rFonts w:ascii="Times New Roman" w:hAnsi="Times New Roman" w:cs="Times New Roman"/>
+                <w:sz w:val="20"/>
+                <w:szCs w:val="20"/>
+              </w:rPr>
+            </w:pPr>
+            <w:r>
+              <w:rPr>
+                <w:rFonts w:ascii="Times New Roman" w:hAnsi="Times New Roman" w:cs="Times New Roman"/>
+                <w:sz w:val="20"/>
+                <w:szCs w:val="20"/>
+              </w:rPr>
+              <w:t>HTML, CSS, JS, JQuery</w:t>
+            </w:r>
+          </w:p>
+          <w:p>
+            <w:pPr>
+              <w:pStyle w:val="ListParagraph"/>
+              <w:numPr>
+                <w:ilvl w:val="0"/>
+                <w:numId w:val="7"/>
+              </w:numPr>
+              <w:spacing w:before="120" w:line="360" w:lineRule="auto"/>
+              <w:ind w:left="181" w:hanging="181"/>
+              <w:rPr>
+                <w:rFonts w:ascii="Times New Roman" w:hAnsi="Times New Roman" w:cs="Times New Roman"/>
+                <w:sz w:val="20"/>
+                <w:szCs w:val="20"/>
+              </w:rPr>
+            </w:pPr>
+            <w:r>
+              <w:rPr>
+                <w:rFonts w:ascii="Times New Roman" w:hAnsi="Times New Roman" w:cs="Times New Roman"/>
+                <w:sz w:val="20"/>
+                <w:szCs w:val="20"/>
+              </w:rPr>
+              <w:t>Bootstrap 4</w:t>
+            </w:r>
+          </w:p>
+        </w:tc>
+      </w:tr>
+      <w:tr>
+        <w:tc>
+          <w:tcPr>
+            <w:tcW w:w="1367" w:type="dxa"/>
+          </w:tcPr>
+          <w:p>
+            <w:pPr>
+              <w:spacing w:before="120" w:line="360" w:lineRule="auto"/>
+              <w:rPr>
+                <w:rFonts w:ascii="Times New Roman" w:hAnsi="Times New Roman" w:cs="Times New Roman"/>
+                <w:b/>
+                <w:bCs/>
+                <w:sz w:val="21"/>
+                <w:szCs w:val="21"/>
+              </w:rPr>
+            </w:pPr>
+            <w:r>
+              <w:rPr>
+                <w:rFonts w:ascii="Times New Roman" w:hAnsi="Times New Roman" w:cs="Times New Roman"/>
+                <w:b/>
+                <w:bCs/>
+                <w:sz w:val="21"/>
+                <w:szCs w:val="21"/>
+              </w:rPr>
+              <w:t>Backend</w:t>
+            </w:r>
+          </w:p>
+        </w:tc>
+        <w:tc>
+          <w:tcPr>
+            <w:tcW w:w="2597" w:type="dxa"/>
+          </w:tcPr>
+          <w:p>
+            <w:pPr>
+              <w:spacing w:before="120" w:line="360" w:lineRule="auto"/>
+              <w:rPr>
+                <w:rFonts w:ascii="Times New Roman" w:hAnsi="Times New Roman" w:cs="Times New Roman"/>
+                <w:b/>
+                <w:bCs/>
+                <w:sz w:val="21"/>
+                <w:szCs w:val="21"/>
+              </w:rPr>
+            </w:pPr>
+            <w:r>
+              <w:rPr>
+                <w:rFonts w:ascii="Times New Roman" w:hAnsi="Times New Roman" w:cs="Times New Roman"/>
+                <w:sz w:val="20"/>
+                <w:szCs w:val="20"/>
+              </w:rPr>
+              <w:t xml:space="preserve">█ █ █ █ █ █ █ </w:t>
+            </w:r>
+            <w:r>
+              <w:rPr>
+                <w:rFonts w:ascii="Times New Roman" w:hAnsi="Times New Roman" w:cs="Times New Roman"/>
+                <w:sz w:val="20"/>
+                <w:szCs w:val="20"/>
+              </w:rPr>
+              <w:t>█</w:t>
+            </w:r>
+            <w:r>
+              <w:rPr>
+                <w:rFonts w:ascii="Times New Roman" w:hAnsi="Times New Roman" w:cs="Times New Roman"/>
+                <w:sz w:val="20"/>
+                <w:szCs w:val="20"/>
+              </w:rPr>
+              <w:t xml:space="preserve"> ░ ░</w:t>
+            </w:r>
+          </w:p>
+        </w:tc>
+        <w:tc>
+          <w:tcPr>
+            <w:tcW w:w="5386" w:type="dxa"/>
+          </w:tcPr>
+          <w:p>
+            <w:pPr>
+              <w:pStyle w:val="ListParagraph"/>
+              <w:numPr>
+                <w:ilvl w:val="0"/>
+                <w:numId w:val="7"/>
+              </w:numPr>
+              <w:spacing w:before="120" w:line="360" w:lineRule="auto"/>
+              <w:ind w:left="181" w:hanging="181"/>
+              <w:rPr>
+                <w:rFonts w:ascii="Times New Roman" w:hAnsi="Times New Roman" w:cs="Times New Roman"/>
+                <w:b/>
+                <w:bCs/>
+                <w:sz w:val="21"/>
+                <w:szCs w:val="21"/>
+              </w:rPr>
+            </w:pPr>
+            <w:r>
+              <w:rPr>
+                <w:rFonts w:ascii="Times New Roman" w:hAnsi="Times New Roman" w:cs="Times New Roman"/>
+                <w:sz w:val="20"/>
+                <w:szCs w:val="20"/>
+              </w:rPr>
+              <w:t>C#</w:t>
+            </w:r>
+            <w:r>
+              <w:rPr>
+                <w:rFonts w:ascii="Times New Roman" w:hAnsi="Times New Roman" w:cs="Times New Roman"/>
+                <w:sz w:val="20"/>
+                <w:szCs w:val="20"/>
+              </w:rPr>
+              <w:t xml:space="preserve">, </w:t>
+            </w:r>
+            <w:r>
+              <w:rPr>
+                <w:rFonts w:ascii="Times New Roman" w:hAnsi="Times New Roman" w:cs="Times New Roman"/>
+                <w:sz w:val="21"/>
+                <w:szCs w:val="21"/>
+              </w:rPr>
+              <w:t xml:space="preserve">.NET </w:t>
+            </w:r>
+            <w:r>
+              <w:rPr>
+                <w:rFonts w:ascii="Times New Roman" w:hAnsi="Times New Roman" w:cs="Times New Roman"/>
+                <w:sz w:val="21"/>
+                <w:szCs w:val="21"/>
+              </w:rPr>
+              <w:t xml:space="preserve">Core 3.1, .NET </w:t>
+            </w:r>
+            <w:r>
+              <w:rPr>
+                <w:rFonts w:ascii="Times New Roman" w:hAnsi="Times New Roman" w:cs="Times New Roman"/>
+                <w:sz w:val="21"/>
+                <w:szCs w:val="21"/>
+              </w:rPr>
+              <w:t>6</w:t>
+            </w:r>
+          </w:p>
+          <w:p>
+            <w:pPr>
+              <w:pStyle w:val="ListParagraph"/>
+              <w:numPr>
+                <w:ilvl w:val="0"/>
+                <w:numId w:val="7"/>
+              </w:numPr>
+              <w:spacing w:before="120" w:line="360" w:lineRule="auto"/>
+              <w:ind w:left="181" w:hanging="181"/>
+              <w:rPr>
+                <w:rFonts w:ascii="Times New Roman" w:hAnsi="Times New Roman" w:cs="Times New Roman"/>
+                <w:b/>
+                <w:bCs/>
+                <w:sz w:val="21"/>
+                <w:szCs w:val="21"/>
+              </w:rPr>
+            </w:pPr>
+            <w:r>
+              <w:rPr>
+                <w:rFonts w:ascii="Times New Roman" w:hAnsi="Times New Roman" w:cs="Times New Roman"/>
+                <w:sz w:val="20"/>
+                <w:szCs w:val="20"/>
+              </w:rPr>
+              <w:t>Node.</w:t>
+            </w:r>
+            <w:r>
+              <w:rPr>
+                <w:rFonts w:ascii="Times New Roman" w:hAnsi="Times New Roman" w:cs="Times New Roman"/>
+                <w:sz w:val="20"/>
+                <w:szCs w:val="20"/>
+              </w:rPr>
+              <w:t>js</w:t>
+            </w:r>
+            <w:r>
+              <w:rPr>
+                <w:rFonts w:ascii="Times New Roman" w:hAnsi="Times New Roman" w:cs="Times New Roman"/>
+                <w:sz w:val="20"/>
+                <w:szCs w:val="20"/>
+              </w:rPr>
+              <w:t>, Strapi, NestJS</w:t>
+            </w:r>
+          </w:p>
+          <w:p>
+            <w:pPr>
+              <w:pStyle w:val="ListParagraph"/>
+              <w:numPr>
+                <w:ilvl w:val="0"/>
+                <w:numId w:val="7"/>
+              </w:numPr>
+              <w:spacing w:before="120" w:line="360" w:lineRule="auto"/>
+              <w:ind w:left="181" w:hanging="181"/>
+              <w:rPr>
+                <w:rFonts w:ascii="Times New Roman" w:hAnsi="Times New Roman" w:cs="Times New Roman"/>
+                <w:sz w:val="21"/>
+                <w:szCs w:val="21"/>
+              </w:rPr>
+            </w:pPr>
+            <w:r>
+              <w:rPr>
+                <w:rFonts w:ascii="Times New Roman" w:hAnsi="Times New Roman" w:cs="Times New Roman"/>
+                <w:sz w:val="21"/>
+                <w:szCs w:val="21"/>
+              </w:rPr>
+              <w:t>MySQL, MongoDB</w:t>
+            </w:r>
+          </w:p>
+          <w:p>
+            <w:pPr>
+              <w:pStyle w:val="ListParagraph"/>
+              <w:numPr>
+                <w:ilvl w:val="0"/>
+                <w:numId w:val="7"/>
+              </w:numPr>
+              <w:spacing w:before="120" w:line="360" w:lineRule="auto"/>
+              <w:ind w:left="181" w:hanging="181"/>
+              <w:rPr>
+                <w:rFonts w:ascii="Times New Roman" w:hAnsi="Times New Roman" w:cs="Times New Roman"/>
+                <w:sz w:val="21"/>
+                <w:szCs w:val="21"/>
+              </w:rPr>
+            </w:pPr>
+            <w:r>
+              <w:rPr>
+                <w:rFonts w:ascii="Times New Roman" w:hAnsi="Times New Roman" w:cs="Times New Roman"/>
+                <w:sz w:val="21"/>
+                <w:szCs w:val="21"/>
+              </w:rPr>
+              <w:t>RabbitMQ</w:t>
+            </w:r>
+          </w:p>
+          <w:p>
+            <w:pPr>
+              <w:pStyle w:val="ListParagraph"/>
+              <w:numPr>
+                <w:ilvl w:val="0"/>
+                <w:numId w:val="7"/>
+              </w:numPr>
+              <w:spacing w:before="120" w:line="360" w:lineRule="auto"/>
+              <w:ind w:left="181" w:hanging="181"/>
+              <w:rPr>
+                <w:rFonts w:ascii="Times New Roman" w:hAnsi="Times New Roman" w:cs="Times New Roman"/>
+                <w:sz w:val="21"/>
+                <w:szCs w:val="21"/>
+              </w:rPr>
+            </w:pPr>
+            <w:r>
+              <w:rPr>
+                <w:rFonts w:ascii="Times New Roman" w:hAnsi="Times New Roman" w:cs="Times New Roman"/>
+                <w:sz w:val="21"/>
+                <w:szCs w:val="21"/>
+              </w:rPr>
+              <w:t>GitHub</w:t>
+            </w:r>
+          </w:p>
+        </w:tc>
+      </w:tr>
+      <w:tr>
+        <w:tc>
+          <w:tcPr>
+            <w:tcW w:w="1367" w:type="dxa"/>
+          </w:tcPr>
+          <w:p>
+            <w:pPr>
+              <w:spacing w:before="120" w:line="360" w:lineRule="auto"/>
+              <w:rPr>
+                <w:rFonts w:ascii="Times New Roman" w:hAnsi="Times New Roman" w:cs="Times New Roman"/>
+                <w:b/>
+                <w:bCs/>
+                <w:sz w:val="21"/>
+                <w:szCs w:val="21"/>
+              </w:rPr>
+            </w:pPr>
+            <w:r>
+              <w:rPr>
+                <w:rFonts w:ascii="Times New Roman" w:hAnsi="Times New Roman" w:cs="Times New Roman"/>
+                <w:b/>
+                <w:bCs/>
+                <w:sz w:val="21"/>
+                <w:szCs w:val="21"/>
+              </w:rPr>
+              <w:t>DevOps</w:t>
+            </w:r>
+          </w:p>
+        </w:tc>
+        <w:tc>
+          <w:tcPr>
+            <w:tcW w:w="2597" w:type="dxa"/>
+          </w:tcPr>
+          <w:p>
+            <w:pPr>
+              <w:spacing w:before="120" w:line="360" w:lineRule="auto"/>
+              <w:rPr>
+                <w:rFonts w:ascii="Times New Roman" w:hAnsi="Times New Roman" w:cs="Times New Roman"/>
+                <w:b/>
+                <w:bCs/>
+                <w:sz w:val="21"/>
+                <w:szCs w:val="21"/>
+              </w:rPr>
+            </w:pPr>
+            <w:r>
+              <w:rPr>
+                <w:rFonts w:ascii="Times New Roman" w:hAnsi="Times New Roman" w:cs="Times New Roman"/>
+                <w:sz w:val="20"/>
+                <w:szCs w:val="20"/>
+              </w:rPr>
+              <w:t xml:space="preserve">█ █ █ █ █ █ </w:t>
+            </w:r>
+            <w:r>
+              <w:rPr>
+                <w:rFonts w:ascii="Times New Roman" w:hAnsi="Times New Roman" w:cs="Times New Roman"/>
+                <w:sz w:val="20"/>
+                <w:szCs w:val="20"/>
+              </w:rPr>
+              <w:t>█</w:t>
+            </w:r>
+            <w:r>
+              <w:rPr>
+                <w:rFonts w:ascii="Times New Roman" w:hAnsi="Times New Roman" w:cs="Times New Roman"/>
+                <w:sz w:val="20"/>
+                <w:szCs w:val="20"/>
+              </w:rPr>
+              <w:t xml:space="preserve"> </w:t>
+            </w:r>
+            <w:r>
+              <w:rPr>
+                <w:rFonts w:ascii="Times New Roman" w:hAnsi="Times New Roman" w:cs="Times New Roman"/>
+                <w:sz w:val="20"/>
+                <w:szCs w:val="20"/>
+              </w:rPr>
+              <w:t>█</w:t>
+            </w:r>
+            <w:r>
+              <w:rPr>
+                <w:rFonts w:ascii="Times New Roman" w:hAnsi="Times New Roman" w:cs="Times New Roman"/>
+                <w:sz w:val="20"/>
+                <w:szCs w:val="20"/>
+              </w:rPr>
+              <w:t xml:space="preserve"> ░ ░</w:t>
+            </w:r>
+          </w:p>
+        </w:tc>
+        <w:tc>
+          <w:tcPr>
+            <w:tcW w:w="5386" w:type="dxa"/>
+          </w:tcPr>
+          <w:p>
+            <w:pPr>
+              <w:pStyle w:val="ListParagraph"/>
+              <w:numPr>
+                <w:ilvl w:val="0"/>
+                <w:numId w:val="7"/>
+              </w:numPr>
+              <w:spacing w:before="120" w:line="360" w:lineRule="auto"/>
+              <w:ind w:left="181" w:hanging="181"/>
+              <w:rPr>
+                <w:rFonts w:ascii="Times New Roman" w:hAnsi="Times New Roman" w:cs="Times New Roman"/>
+                <w:sz w:val="21"/>
+                <w:szCs w:val="21"/>
+              </w:rPr>
+            </w:pPr>
+            <w:r>
+              <w:rPr>
+                <w:rFonts w:ascii="Times New Roman" w:hAnsi="Times New Roman" w:cs="Times New Roman"/>
+                <w:sz w:val="21"/>
+                <w:szCs w:val="21"/>
+              </w:rPr>
+              <w:t xml:space="preserve">Docker, Helm, </w:t>
+            </w:r>
+            <w:r>
+              <w:rPr>
+                <w:rFonts w:ascii="Times New Roman" w:hAnsi="Times New Roman" w:cs="Times New Roman"/>
+                <w:sz w:val="21"/>
+                <w:szCs w:val="21"/>
+              </w:rPr>
+              <w:t>Kubernetes</w:t>
+            </w:r>
+          </w:p>
+          <w:p>
+            <w:pPr>
+              <w:pStyle w:val="ListParagraph"/>
+              <w:numPr>
+                <w:ilvl w:val="0"/>
+                <w:numId w:val="7"/>
+              </w:numPr>
+              <w:spacing w:before="120" w:line="360" w:lineRule="auto"/>
+              <w:ind w:left="181" w:hanging="181"/>
+              <w:rPr>
+                <w:rFonts w:ascii="Times New Roman" w:hAnsi="Times New Roman" w:cs="Times New Roman"/>
+                <w:sz w:val="21"/>
+                <w:szCs w:val="21"/>
+              </w:rPr>
+            </w:pPr>
+            <w:r>
+              <w:rPr>
+                <w:rFonts w:ascii="Times New Roman" w:hAnsi="Times New Roman" w:cs="Times New Roman"/>
+                <w:sz w:val="21"/>
+                <w:szCs w:val="21"/>
+              </w:rPr>
+              <w:t>Terraform</w:t>
+            </w:r>
+          </w:p>
+          <w:p>
+            <w:pPr>
+              <w:pStyle w:val="ListParagraph"/>
+              <w:numPr>
+                <w:ilvl w:val="0"/>
+                <w:numId w:val="7"/>
+              </w:numPr>
+              <w:spacing w:before="120" w:line="360" w:lineRule="auto"/>
+              <w:ind w:left="181" w:hanging="181"/>
+              <w:rPr>
+                <w:rFonts w:ascii="Times New Roman" w:hAnsi="Times New Roman" w:cs="Times New Roman"/>
+                <w:sz w:val="21"/>
+                <w:szCs w:val="21"/>
+              </w:rPr>
+            </w:pPr>
+            <w:r>
+              <w:rPr>
+                <w:rFonts w:ascii="Times New Roman" w:hAnsi="Times New Roman" w:cs="Times New Roman"/>
+                <w:sz w:val="21"/>
+                <w:szCs w:val="21"/>
+              </w:rPr>
+              <w:t>CI/CD</w:t>
+            </w:r>
+          </w:p>
+          <w:p>
+            <w:pPr>
+              <w:pStyle w:val="ListParagraph"/>
+              <w:numPr>
+                <w:ilvl w:val="0"/>
+                <w:numId w:val="7"/>
+              </w:numPr>
+              <w:spacing w:before="120" w:line="360" w:lineRule="auto"/>
+              <w:ind w:left="181" w:hanging="181"/>
+              <w:rPr>
+                <w:rFonts w:ascii="Times New Roman" w:hAnsi="Times New Roman" w:cs="Times New Roman"/>
+                <w:sz w:val="21"/>
+                <w:szCs w:val="21"/>
+              </w:rPr>
+            </w:pPr>
+            <w:r>
+              <w:rPr>
+                <w:rFonts w:ascii="Times New Roman" w:hAnsi="Times New Roman" w:cs="Times New Roman"/>
+                <w:sz w:val="21"/>
+                <w:szCs w:val="21"/>
+              </w:rPr>
+              <w:t>FluxCD</w:t>
+            </w:r>
+          </w:p>
+          <w:p>
+            <w:pPr>
+              <w:pStyle w:val="ListParagraph"/>
+              <w:numPr>
+                <w:ilvl w:val="0"/>
+                <w:numId w:val="7"/>
+              </w:numPr>
+              <w:spacing w:before="120" w:line="360" w:lineRule="auto"/>
+              <w:ind w:left="181" w:hanging="181"/>
+              <w:rPr>
+                <w:rFonts w:ascii="Times New Roman" w:hAnsi="Times New Roman" w:cs="Times New Roman"/>
+                <w:sz w:val="21"/>
+                <w:szCs w:val="21"/>
+              </w:rPr>
+            </w:pPr>
+            <w:r>
+              <w:rPr>
+                <w:rFonts w:ascii="Times New Roman" w:hAnsi="Times New Roman" w:cs="Times New Roman"/>
+                <w:sz w:val="21"/>
+                <w:szCs w:val="21"/>
+              </w:rPr>
+              <w:t>G</w:t>
+            </w:r>
+            <w:r>
+              <w:rPr>
+                <w:rFonts w:ascii="Times New Roman" w:hAnsi="Times New Roman" w:cs="Times New Roman"/>
+                <w:sz w:val="21"/>
+                <w:szCs w:val="21"/>
+              </w:rPr>
+              <w:t xml:space="preserve">oogle Cloud Platform: GKE, Cloud Run, Cloud Function, Pub/Sub, </w:t>
+            </w:r>
+            <w:r>
+              <w:rPr>
+                <w:rFonts w:ascii="Times New Roman" w:hAnsi="Times New Roman" w:cs="Times New Roman"/>
+                <w:sz w:val="21"/>
+                <w:szCs w:val="21"/>
+              </w:rPr>
+              <w:t>Cloud Storage</w:t>
+            </w:r>
+          </w:p>
+          <w:p>
+            <w:pPr>
+              <w:pStyle w:val="ListParagraph"/>
+              <w:numPr>
+                <w:ilvl w:val="0"/>
+                <w:numId w:val="7"/>
+              </w:numPr>
+              <w:spacing w:before="120" w:line="360" w:lineRule="auto"/>
+              <w:ind w:left="181" w:hanging="181"/>
+              <w:rPr>
+                <w:rFonts w:ascii="Times New Roman" w:hAnsi="Times New Roman" w:cs="Times New Roman"/>
+                <w:sz w:val="21"/>
+                <w:szCs w:val="21"/>
+              </w:rPr>
+            </w:pPr>
+            <w:r>
+              <w:rPr>
+                <w:rFonts w:ascii="Times New Roman" w:hAnsi="Times New Roman" w:cs="Times New Roman"/>
+                <w:sz w:val="21"/>
+                <w:szCs w:val="21"/>
+              </w:rPr>
+              <w:t>Amazon Web Service: EKS, ECS, Lambda Function, ECR</w:t>
+            </w:r>
+            <w:r>
+              <w:rPr>
+                <w:rFonts w:ascii="Times New Roman" w:hAnsi="Times New Roman" w:cs="Times New Roman"/>
+                <w:sz w:val="21"/>
+                <w:szCs w:val="21"/>
+              </w:rPr>
+              <w:t>, S</w:t>
+            </w:r>
+            <w:r>
+              <w:rPr>
+                <w:rFonts w:ascii="Times New Roman" w:hAnsi="Times New Roman" w:cs="Times New Roman"/>
+                <w:sz w:val="21"/>
+                <w:szCs w:val="21"/>
+              </w:rPr>
+              <w:t>3</w:t>
+            </w:r>
+          </w:p>
+        </w:tc>
+      </w:tr>
+    </w:tbl>
+    <w:p/>
+    <w:p>
+      <w:pPr>
+        <w:pStyle w:val="Heading3"/>
+        <w:rPr>
+          <w:rFonts w:ascii="Times New Roman" w:eastAsia="Times New Roman" w:hAnsi="Times New Roman" w:cs="Times New Roman"/>
+          <w:color w:val="000000"/>
+          <w:kern w:val="0"/>
+          <w:sz w:val="20"/>
+          <w:szCs w:val="20"/>
+          <w14:ligatures w14:val="none"/>
+        </w:rPr>
+      </w:pPr>
+      <w:r>
+        <w:rPr>
+          <w:rFonts w:ascii="Times New Roman" w:eastAsia="Times New Roman" w:hAnsi="Times New Roman" w:cs="Times New Roman"/>
+          <w:noProof/>
+          <w:color w:val="000000"/>
+          <w:kern w:val="0"/>
+          <w:sz w:val="20"/>
+          <w:szCs w:val="20"/>
+        </w:rPr>
+        <w:lastRenderedPageBreak/>
+        <w:pict w14:anchorId="3C137C04">
+          <v:rect id="_x0000_i1029" alt="" style="width:468pt;height:.05pt;mso-width-percent:0;mso-height-percent:0;mso-width-percent:0;mso-height-percent:0" o:hralign="center" o:hrstd="t" o:hr="t" fillcolor="#a0a0a0" stroked="f"/>
+        </w:pict>
+      </w:r>
+    </w:p>
+    <w:p>
+      <w:pPr>
+        <w:pStyle w:val="Heading3"/>
+        <w:pBdr>
+          <w:bottom w:val="single" w:sz="6" w:space="1" w:color="auto"/>
+        </w:pBdr>
+        <w:rPr>
           <w:rFonts w:ascii="Times New Roman" w:hAnsi="Times New Roman" w:cs="Times New Roman"/>
           <w:b/>
           <w:bCs/>
@@ -465,7 +1294,7 @@
           <w:szCs w:val="21"/>
           <w14:ligatures w14:val="none"/>
         </w:rPr>
-        <w:t>Infodation N</w:t>
+        <w:t>INFODATION VIET</w:t>
       </w:r>
       <w:r>
         <w:rPr>
@@ -478,7 +1307,7 @@
           <w:szCs w:val="21"/>
           <w14:ligatures w14:val="none"/>
         </w:rPr>
-        <w:t xml:space="preserve">etherlands </w:t>
+        <w:t xml:space="preserve"> </w:t>
       </w:r>
       <w:r>
         <w:rPr>
@@ -491,85 +1320,107 @@
           <w:szCs w:val="21"/>
           <w14:ligatures w14:val="none"/>
         </w:rPr>
-        <w:t>– Technical Support</w:t>
+        <w:t>NA</w:t>
       </w:r>
       <w:r>
         <w:rPr>
           <w:rFonts w:ascii="Times New Roman" w:eastAsia="Times New Roman" w:hAnsi="Times New Roman" w:cs="Times New Roman"/>
-          <w:color w:val="000000"/>
-          <w:kern w:val="0"/>
-          <w:sz w:val="20"/>
-          <w:szCs w:val="20"/>
+          <w:b/>
+          <w:bCs/>
+          <w:color w:val="000000"/>
+          <w:kern w:val="0"/>
+          <w:sz w:val="21"/>
+          <w:szCs w:val="21"/>
           <w14:ligatures w14:val="none"/>
         </w:rPr>
+        <w:t>M</w:t>
+      </w:r>
+      <w:r>
+        <w:rPr>
+          <w:rFonts w:ascii="Times New Roman" w:eastAsia="Times New Roman" w:hAnsi="Times New Roman" w:cs="Times New Roman"/>
+          <w:color w:val="000000"/>
+          <w:kern w:val="0"/>
+          <w:sz w:val="20"/>
+          <w:szCs w:val="20"/>
+          <w14:ligatures w14:val="none"/>
+        </w:rPr>
         <w:tab/>
-        <w:t>Aug</w:t>
       </w:r>
       <w:r>
         <w:rPr>
           <w:rFonts w:ascii="Times New Roman" w:eastAsia="Times New Roman" w:hAnsi="Times New Roman" w:cs="Times New Roman"/>
+          <w:b/>
+          <w:bCs/>
           <w:color w:val="000000"/>
           <w:kern w:val="0"/>
           <w:sz w:val="20"/>
           <w:szCs w:val="20"/>
           <w14:ligatures w14:val="none"/>
         </w:rPr>
-        <w:t xml:space="preserve"> </w:t>
+        <w:t xml:space="preserve">May 2021 – </w:t>
       </w:r>
       <w:r>
         <w:rPr>
           <w:rFonts w:ascii="Times New Roman" w:eastAsia="Times New Roman" w:hAnsi="Times New Roman" w:cs="Times New Roman"/>
+          <w:b/>
+          <w:bCs/>
           <w:color w:val="000000"/>
           <w:kern w:val="0"/>
           <w:sz w:val="20"/>
           <w:szCs w:val="20"/>
           <w14:ligatures w14:val="none"/>
         </w:rPr>
-        <w:t>2024</w:t>
-      </w:r>
-      <w:r>
-        <w:rPr>
-          <w:rFonts w:ascii="Times New Roman" w:eastAsia="Times New Roman" w:hAnsi="Times New Roman" w:cs="Times New Roman"/>
-          <w:color w:val="000000"/>
-          <w:kern w:val="0"/>
-          <w:sz w:val="20"/>
-          <w:szCs w:val="20"/>
-          <w14:ligatures w14:val="none"/>
-        </w:rPr>
-        <w:t xml:space="preserve"> </w:t>
-      </w:r>
-      <w:r>
-        <w:rPr>
-          <w:rFonts w:ascii="Times New Roman" w:eastAsia="Times New Roman" w:hAnsi="Times New Roman" w:cs="Times New Roman"/>
-          <w:color w:val="000000"/>
-          <w:kern w:val="0"/>
-          <w:sz w:val="20"/>
-          <w:szCs w:val="20"/>
-          <w14:ligatures w14:val="none"/>
-        </w:rPr>
-        <w:t>–</w:t>
-      </w:r>
-      <w:r>
-        <w:rPr>
-          <w:rFonts w:ascii="Times New Roman" w:eastAsia="Times New Roman" w:hAnsi="Times New Roman" w:cs="Times New Roman"/>
-          <w:color w:val="000000"/>
-          <w:kern w:val="0"/>
-          <w:sz w:val="20"/>
-          <w:szCs w:val="20"/>
-          <w14:ligatures w14:val="none"/>
-        </w:rPr>
-        <w:t xml:space="preserve"> May 202</w:t>
-      </w:r>
-      <w:r>
-        <w:rPr>
-          <w:rFonts w:ascii="Times New Roman" w:eastAsia="Times New Roman" w:hAnsi="Times New Roman" w:cs="Times New Roman"/>
-          <w:color w:val="000000"/>
-          <w:kern w:val="0"/>
-          <w:sz w:val="20"/>
-          <w:szCs w:val="20"/>
-          <w14:ligatures w14:val="none"/>
-        </w:rPr>
-        <w:t>4</w:t>
+        <w:t>Present</w:t>
+      </w:r>
+    </w:p>
+    <w:p>
+      <w:r>
+        <w:rPr>
+          <w:rFonts w:ascii="Times New Roman" w:hAnsi="Times New Roman" w:cs="Times New Roman"/>
+          <w:color w:val="000000"/>
+          <w:kern w:val="0"/>
+          <w:sz w:val="21"/>
+          <w:szCs w:val="21"/>
+          <w:lang w:val="en-US"/>
+        </w:rPr>
+        <w:t>Software Engineer</w:t>
+      </w:r>
+      <w:r>
+        <w:rPr>
+          <w:rFonts w:ascii="Times New Roman" w:hAnsi="Times New Roman" w:cs="Times New Roman"/>
+          <w:color w:val="000000"/>
+          <w:kern w:val="0"/>
+          <w:sz w:val="21"/>
+          <w:szCs w:val="21"/>
+          <w:lang w:val="en-US"/>
+        </w:rPr>
+        <w:t xml:space="preserve"> – Viet Nam</w:t>
+      </w:r>
+      <w:r>
+        <w:rPr>
+          <w:rFonts w:ascii="Times New Roman" w:hAnsi="Times New Roman" w:cs="Times New Roman"/>
+          <w:b/>
+          <w:bCs/>
+          <w:color w:val="000000"/>
+          <w:kern w:val="0"/>
+          <w:sz w:val="21"/>
+          <w:szCs w:val="21"/>
+          <w:lang w:val="en-US"/>
+        </w:rPr>
+        <w:t xml:space="preserve"> (May 2021 – Present</w:t>
+      </w:r>
+      <w:r>
+        <w:rPr>
+          <w:rFonts w:ascii="Times New Roman" w:hAnsi="Times New Roman" w:cs="Times New Roman"/>
+          <w:b/>
+          <w:bCs/>
+          <w:color w:val="000000"/>
+          <w:kern w:val="0"/>
+          <w:sz w:val="21"/>
+          <w:szCs w:val="21"/>
+          <w:lang w:val="en-US"/>
+        </w:rPr>
+        <w:t>)</w:t>
       </w:r>
     </w:p>
     <w:p>
@@ -594,23 +1445,53 @@
         <w:spacing w:after="0" w:line="360" w:lineRule="auto"/>
         <w:rPr>
           <w:rFonts w:ascii="Times New Roman" w:hAnsi="Times New Roman" w:cs="Times New Roman"/>
-          <w:color w:val="000000"/>
-          <w:kern w:val="0"/>
-          <w:sz w:val="20"/>
-          <w:szCs w:val="20"/>
-          <w:lang w:val="en-US"/>
-        </w:rPr>
-      </w:pPr>
-      <w:r>
-        <w:rPr>
-          <w:rFonts w:ascii="Times New Roman" w:hAnsi="Times New Roman" w:cs="Times New Roman"/>
-          <w:color w:val="000000"/>
-          <w:kern w:val="0"/>
-          <w:sz w:val="20"/>
-          <w:szCs w:val="20"/>
-          <w:lang w:val="en-US"/>
-        </w:rPr>
-        <w:t>Main responsibilities:</w:t>
+          <w:b/>
+          <w:bCs/>
+          <w:color w:val="000000"/>
+          <w:kern w:val="0"/>
+          <w:sz w:val="20"/>
+          <w:szCs w:val="20"/>
+          <w:lang w:val="en-US"/>
+        </w:rPr>
+      </w:pPr>
+      <w:r>
+        <w:rPr>
+          <w:rFonts w:ascii="Times New Roman" w:hAnsi="Times New Roman" w:cs="Times New Roman"/>
+          <w:b/>
+          <w:bCs/>
+          <w:color w:val="000000"/>
+          <w:kern w:val="0"/>
+          <w:sz w:val="20"/>
+          <w:szCs w:val="20"/>
+          <w:lang w:val="en-US"/>
+        </w:rPr>
+        <w:t xml:space="preserve">Main </w:t>
+      </w:r>
+      <w:r>
+        <w:rPr>
+          <w:rFonts w:ascii="Times New Roman" w:hAnsi="Times New Roman" w:cs="Times New Roman"/>
+          <w:b/>
+          <w:bCs/>
+          <w:color w:val="000000"/>
+          <w:kern w:val="0"/>
+          <w:sz w:val="20"/>
+          <w:szCs w:val="20"/>
+          <w:lang w:val="en-US"/>
+        </w:rPr>
+        <w:t>Duties</w:t>
+      </w:r>
+      <w:r>
+        <w:rPr>
+          <w:rFonts w:ascii="Times New Roman" w:hAnsi="Times New Roman" w:cs="Times New Roman"/>
+          <w:b/>
+          <w:bCs/>
+          <w:color w:val="000000"/>
+          <w:kern w:val="0"/>
+          <w:sz w:val="20"/>
+          <w:szCs w:val="20"/>
+          <w:lang w:val="en-US"/>
+        </w:rPr>
+        <w:t>:</w:t>
       </w:r>
     </w:p>
     <w:p>
@@ -657,7 +1538,7 @@
           <w:szCs w:val="20"/>
           <w:lang w:val="en-US"/>
         </w:rPr>
-        <w:t>Facilitated effective communication and collaboration between the Vietnam and Netherlands teams.</w:t>
+        <w:t>Developed APIs for frontend-backend communication, ensuring security and efficiency.</w:t>
       </w:r>
     </w:p>
     <w:p>
@@ -704,7 +1585,7 @@
           <w:szCs w:val="20"/>
           <w:lang w:val="en-US"/>
         </w:rPr>
-        <w:t>Investigated and resolved technical issues, identifying root causes and implementing appropriate solutions.</w:t>
+        <w:t>Designed and maintained the database schema, implementing necessary optimizations for swift data retrieval.</w:t>
       </w:r>
     </w:p>
     <w:p>
@@ -751,239 +1632,7 @@
           <w:szCs w:val="20"/>
           <w:lang w:val="en-US"/>
         </w:rPr>
-        <w:t>Provided guidance and support to clients throughout the issue resolution process.</w:t>
-      </w:r>
-    </w:p>
-    <w:p>
-      <w:pPr>
-        <w:tabs>
-          <w:tab w:val="left" w:pos="560"/>
-          <w:tab w:val="left" w:pos="1120"/>
-          <w:tab w:val="left" w:pos="1680"/>
-          <w:tab w:val="left" w:pos="2240"/>
-          <w:tab w:val="left" w:pos="2800"/>
-          <w:tab w:val="left" w:pos="3360"/>
-          <w:tab w:val="left" w:pos="3920"/>
-          <w:tab w:val="left" w:pos="4480"/>
-          <w:tab w:val="left" w:pos="5040"/>
-          <w:tab w:val="left" w:pos="5600"/>
-          <w:tab w:val="left" w:pos="6160"/>
-          <w:tab w:val="left" w:pos="6720"/>
-        </w:tabs>
-        <w:autoSpaceDE w:val="0"/>
-        <w:autoSpaceDN w:val="0"/>
-        <w:adjustRightInd w:val="0"/>
-        <w:spacing w:after="0" w:line="276" w:lineRule="auto"/>
-        <w:rPr>
-          <w:rFonts w:ascii="Times New Roman" w:hAnsi="Times New Roman" w:cs="Times New Roman"/>
-          <w:color w:val="000000"/>
-          <w:kern w:val="0"/>
-          <w:sz w:val="20"/>
-          <w:szCs w:val="20"/>
-          <w:lang w:val="en-US"/>
-        </w:rPr>
-      </w:pPr>
-      <w:r>
-        <w:rPr>
-          <w:rFonts w:ascii="Times New Roman" w:hAnsi="Times New Roman" w:cs="Times New Roman"/>
-          <w:noProof/>
-          <w:color w:val="000000"/>
-          <w:kern w:val="0"/>
-          <w:sz w:val="20"/>
-          <w:szCs w:val="20"/>
-          <w:lang w:val="en-US"/>
-        </w:rPr>
-        <w:pict w14:anchorId="39A8FEC7">
-          <v:rect id="_x0000_i1029" alt="" style="width:468pt;height:.05pt;mso-width-percent:0;mso-height-percent:0;mso-width-percent:0;mso-height-percent:0" o:hralign="center" o:hrstd="t" o:hr="t" fillcolor="#a0a0a0" stroked="f"/>
-        </w:pict>
-      </w:r>
-    </w:p>
-    <w:p>
-      <w:pPr>
-        <w:pStyle w:val="Heading3"/>
-        <w:tabs>
-          <w:tab w:val="right" w:pos="9356"/>
-        </w:tabs>
-        <w:rPr>
-          <w:rFonts w:ascii="Times New Roman" w:eastAsia="Times New Roman" w:hAnsi="Times New Roman" w:cs="Times New Roman"/>
-          <w:color w:val="000000"/>
-          <w:kern w:val="0"/>
-          <w:sz w:val="20"/>
-          <w:szCs w:val="20"/>
-          <w14:ligatures w14:val="none"/>
-        </w:rPr>
-      </w:pPr>
-      <w:r>
-        <w:rPr>
-          <w:rFonts w:ascii="Times New Roman" w:eastAsia="Times New Roman" w:hAnsi="Times New Roman" w:cs="Times New Roman"/>
-          <w:b/>
-          <w:bCs/>
-          <w:color w:val="000000"/>
-          <w:kern w:val="0"/>
-          <w:sz w:val="21"/>
-          <w:szCs w:val="21"/>
-          <w14:ligatures w14:val="none"/>
-        </w:rPr>
-        <w:t>Infodation</w:t>
-      </w:r>
-      <w:r>
-        <w:rPr>
-          <w:rFonts w:ascii="Times New Roman" w:eastAsia="Times New Roman" w:hAnsi="Times New Roman" w:cs="Times New Roman"/>
-          <w:b/>
-          <w:bCs/>
-          <w:color w:val="000000"/>
-          <w:kern w:val="0"/>
-          <w:sz w:val="21"/>
-          <w:szCs w:val="21"/>
-          <w14:ligatures w14:val="none"/>
-        </w:rPr>
-        <w:t xml:space="preserve"> </w:t>
-      </w:r>
-      <w:r>
-        <w:rPr>
-          <w:rFonts w:ascii="Times New Roman" w:eastAsia="Times New Roman" w:hAnsi="Times New Roman" w:cs="Times New Roman"/>
-          <w:b/>
-          <w:bCs/>
-          <w:color w:val="000000"/>
-          <w:kern w:val="0"/>
-          <w:sz w:val="21"/>
-          <w:szCs w:val="21"/>
-          <w14:ligatures w14:val="none"/>
-        </w:rPr>
-        <w:t xml:space="preserve">Vietnam </w:t>
-      </w:r>
-      <w:r>
-        <w:rPr>
-          <w:rFonts w:ascii="Times New Roman" w:eastAsia="Times New Roman" w:hAnsi="Times New Roman" w:cs="Times New Roman"/>
-          <w:b/>
-          <w:bCs/>
-          <w:color w:val="000000"/>
-          <w:kern w:val="0"/>
-          <w:sz w:val="21"/>
-          <w:szCs w:val="21"/>
-          <w14:ligatures w14:val="none"/>
-        </w:rPr>
-        <w:t xml:space="preserve">– </w:t>
-      </w:r>
-      <w:r>
-        <w:rPr>
-          <w:rFonts w:ascii="Times New Roman" w:hAnsi="Times New Roman" w:cs="Times New Roman"/>
-          <w:b/>
-          <w:bCs/>
-          <w:color w:val="000000"/>
-          <w:kern w:val="0"/>
-          <w:sz w:val="21"/>
-          <w:szCs w:val="21"/>
-          <w:lang w:val="en-US"/>
-        </w:rPr>
-        <w:t>Software Engineer</w:t>
-      </w:r>
-      <w:r>
-        <w:rPr>
-          <w:rFonts w:ascii="Times New Roman" w:eastAsia="Times New Roman" w:hAnsi="Times New Roman" w:cs="Times New Roman"/>
-          <w:color w:val="000000"/>
-          <w:kern w:val="0"/>
-          <w:sz w:val="20"/>
-          <w:szCs w:val="20"/>
-          <w14:ligatures w14:val="none"/>
-        </w:rPr>
-        <w:tab/>
-      </w:r>
-      <w:r>
-        <w:rPr>
-          <w:rFonts w:ascii="Times New Roman" w:eastAsia="Times New Roman" w:hAnsi="Times New Roman" w:cs="Times New Roman"/>
-          <w:color w:val="000000"/>
-          <w:kern w:val="0"/>
-          <w:sz w:val="20"/>
-          <w:szCs w:val="20"/>
-          <w14:ligatures w14:val="none"/>
-        </w:rPr>
-        <w:t>May 2021</w:t>
-      </w:r>
-      <w:r>
-        <w:rPr>
-          <w:rFonts w:ascii="Times New Roman" w:eastAsia="Times New Roman" w:hAnsi="Times New Roman" w:cs="Times New Roman"/>
-          <w:color w:val="000000"/>
-          <w:kern w:val="0"/>
-          <w:sz w:val="20"/>
-          <w:szCs w:val="20"/>
-          <w14:ligatures w14:val="none"/>
-        </w:rPr>
-        <w:t xml:space="preserve"> </w:t>
-      </w:r>
-      <w:r>
-        <w:rPr>
-          <w:rFonts w:ascii="Times New Roman" w:eastAsia="Times New Roman" w:hAnsi="Times New Roman" w:cs="Times New Roman"/>
-          <w:color w:val="000000"/>
-          <w:kern w:val="0"/>
-          <w:sz w:val="20"/>
-          <w:szCs w:val="20"/>
-          <w14:ligatures w14:val="none"/>
-        </w:rPr>
-        <w:t>–</w:t>
-      </w:r>
-      <w:r>
-        <w:rPr>
-          <w:rFonts w:ascii="Times New Roman" w:eastAsia="Times New Roman" w:hAnsi="Times New Roman" w:cs="Times New Roman"/>
-          <w:color w:val="000000"/>
-          <w:kern w:val="0"/>
-          <w:sz w:val="20"/>
-          <w:szCs w:val="20"/>
-          <w14:ligatures w14:val="none"/>
-        </w:rPr>
-        <w:t xml:space="preserve"> </w:t>
-      </w:r>
-      <w:r>
-        <w:rPr>
-          <w:rFonts w:ascii="Times New Roman" w:eastAsia="Times New Roman" w:hAnsi="Times New Roman" w:cs="Times New Roman"/>
-          <w:color w:val="000000"/>
-          <w:kern w:val="0"/>
-          <w:sz w:val="20"/>
-          <w:szCs w:val="20"/>
-          <w14:ligatures w14:val="none"/>
-        </w:rPr>
-        <w:t>Now</w:t>
-      </w:r>
-    </w:p>
-    <w:p>
-      <w:pPr>
-        <w:tabs>
-          <w:tab w:val="left" w:pos="560"/>
-          <w:tab w:val="left" w:pos="1120"/>
-          <w:tab w:val="left" w:pos="1680"/>
-          <w:tab w:val="left" w:pos="2240"/>
-          <w:tab w:val="left" w:pos="2800"/>
-          <w:tab w:val="left" w:pos="3360"/>
-          <w:tab w:val="left" w:pos="3920"/>
-          <w:tab w:val="left" w:pos="4480"/>
-          <w:tab w:val="left" w:pos="5040"/>
-          <w:tab w:val="left" w:pos="5600"/>
-          <w:tab w:val="left" w:pos="6160"/>
-          <w:tab w:val="left" w:pos="6720"/>
-        </w:tabs>
-        <w:autoSpaceDE w:val="0"/>
-        <w:autoSpaceDN w:val="0"/>
-        <w:adjustRightInd w:val="0"/>
-        <w:spacing w:after="0" w:line="360" w:lineRule="auto"/>
-        <w:rPr>
-          <w:rFonts w:ascii="Times New Roman" w:hAnsi="Times New Roman" w:cs="Times New Roman"/>
-          <w:color w:val="000000"/>
-          <w:kern w:val="0"/>
-          <w:sz w:val="20"/>
-          <w:szCs w:val="20"/>
-          <w:lang w:val="en-US"/>
-        </w:rPr>
-      </w:pPr>
-      <w:r>
-        <w:rPr>
-          <w:rFonts w:ascii="Times New Roman" w:hAnsi="Times New Roman" w:cs="Times New Roman"/>
-          <w:color w:val="000000"/>
-          <w:kern w:val="0"/>
-          <w:sz w:val="20"/>
-          <w:szCs w:val="20"/>
-          <w:lang w:val="en-US"/>
-        </w:rPr>
-        <w:t>Main responsibilities:</w:t>
+        <w:t>Set up continuous integration and continuous deployment (CI/CD) pipelines for automatic code integrations and efficient deployments.</w:t>
       </w:r>
     </w:p>
     <w:p>
@@ -1030,7 +1679,7 @@
           <w:szCs w:val="20"/>
           <w:lang w:val="en-US"/>
         </w:rPr>
-        <w:t>Developed APIs for frontend-backend communication, ensuring security and efficiency.</w:t>
+        <w:t>Managed and monitored cloud infrastructure to ensure 99% uptime.</w:t>
       </w:r>
     </w:p>
     <w:p>
@@ -1077,7 +1726,7 @@
           <w:szCs w:val="20"/>
           <w:lang w:val="en-US"/>
         </w:rPr>
-        <w:t>Designed and maintained the database schema, implementing necessary optimizations for swift data retrieval.</w:t>
+        <w:t>Collaborated with frontend developers to ensure smooth data flow and user experience.</w:t>
       </w:r>
     </w:p>
     <w:p>
@@ -1124,7 +1773,7 @@
           <w:szCs w:val="20"/>
           <w:lang w:val="en-US"/>
         </w:rPr>
-        <w:t>Set up continuous integration and continuous deployment (CI/CD) pipelines for automatic code integrations and efficient deployments.</w:t>
+        <w:t>Fixed critical and minor bugs in existing projects.</w:t>
       </w:r>
     </w:p>
     <w:p>
@@ -1171,7 +1820,7 @@
           <w:szCs w:val="20"/>
           <w:lang w:val="en-US"/>
         </w:rPr>
-        <w:t>Managed and monitored cloud infrastructure to ensure 99% uptime.</w:t>
+        <w:t>Refactored and optimized legacy code.</w:t>
       </w:r>
     </w:p>
     <w:p>
@@ -1218,7 +1867,7 @@
           <w:szCs w:val="20"/>
           <w:lang w:val="en-US"/>
         </w:rPr>
-        <w:t>Collaborated with frontend developers to ensure smooth data flow and user experience.</w:t>
+        <w:t>Reviewed colleagues' code to maintain coding standards.</w:t>
       </w:r>
     </w:p>
     <w:p>
@@ -1265,7 +1914,31 @@
           <w:szCs w:val="20"/>
           <w:lang w:val="en-US"/>
         </w:rPr>
-        <w:t>Fixed critical and minor bugs in existing projects.</w:t>
+        <w:t xml:space="preserve">Managed the verification and deployment of systems, ensuring timely updates and </w:t>
+      </w:r>
+      <w:proofErr w:type="gramStart"/>
+      <w:r>
+        <w:rPr>
+          <w:rFonts w:ascii="Times New Roman" w:hAnsi="Times New Roman" w:cs="Times New Roman"/>
+          <w:color w:val="000000"/>
+          <w:kern w:val="0"/>
+          <w:sz w:val="20"/>
+          <w:szCs w:val="20"/>
+          <w:lang w:val="en-US"/>
+        </w:rPr>
+        <w:t>roll-outs</w:t>
+      </w:r>
+      <w:proofErr w:type="gramEnd"/>
+      <w:r>
+        <w:rPr>
+          <w:rFonts w:ascii="Times New Roman" w:hAnsi="Times New Roman" w:cs="Times New Roman"/>
+          <w:color w:val="000000"/>
+          <w:kern w:val="0"/>
+          <w:sz w:val="20"/>
+          <w:szCs w:val="20"/>
+          <w:lang w:val="en-US"/>
+        </w:rPr>
+        <w:t>.</w:t>
       </w:r>
     </w:p>
     <w:p>
@@ -1312,7 +1985,7 @@
           <w:szCs w:val="20"/>
           <w:lang w:val="en-US"/>
         </w:rPr>
-        <w:t>Refactored and optimized legacy code.</w:t>
+        <w:t>Configured and maintained a Kubernetes cluster to optimize application scaling and resilience.</w:t>
       </w:r>
     </w:p>
     <w:p>
@@ -1359,7 +2032,233 @@
           <w:szCs w:val="20"/>
           <w:lang w:val="en-US"/>
         </w:rPr>
-        <w:t>Reviewed colleagues' code to maintain coding standards.</w:t>
+        <w:t>Implemented Terraform setups to automate and standardize infrastructure provisioning.</w:t>
+      </w:r>
+    </w:p>
+    <w:p>
+      <w:pPr>
+        <w:tabs>
+          <w:tab w:val="left" w:pos="560"/>
+          <w:tab w:val="left" w:pos="1120"/>
+          <w:tab w:val="left" w:pos="1680"/>
+          <w:tab w:val="left" w:pos="2240"/>
+          <w:tab w:val="left" w:pos="2800"/>
+          <w:tab w:val="left" w:pos="3360"/>
+          <w:tab w:val="left" w:pos="3920"/>
+          <w:tab w:val="left" w:pos="4480"/>
+          <w:tab w:val="left" w:pos="5040"/>
+          <w:tab w:val="left" w:pos="5600"/>
+          <w:tab w:val="left" w:pos="6160"/>
+          <w:tab w:val="left" w:pos="6720"/>
+        </w:tabs>
+        <w:autoSpaceDE w:val="0"/>
+        <w:autoSpaceDN w:val="0"/>
+        <w:adjustRightInd w:val="0"/>
+        <w:spacing w:after="0" w:line="276" w:lineRule="auto"/>
+        <w:rPr>
+          <w:rFonts w:ascii="Times New Roman" w:hAnsi="Times New Roman" w:cs="Times New Roman"/>
+          <w:color w:val="000000"/>
+          <w:kern w:val="0"/>
+          <w:sz w:val="20"/>
+          <w:szCs w:val="20"/>
+          <w:lang w:val="en-US"/>
+        </w:rPr>
+      </w:pPr>
+    </w:p>
+    <w:p>
+      <w:pPr>
+        <w:pStyle w:val="Heading3"/>
+        <w:tabs>
+          <w:tab w:val="right" w:pos="9356"/>
+        </w:tabs>
+        <w:rPr>
+          <w:rFonts w:ascii="Times New Roman" w:eastAsia="Times New Roman" w:hAnsi="Times New Roman" w:cs="Times New Roman"/>
+          <w:color w:val="000000"/>
+          <w:kern w:val="0"/>
+          <w:sz w:val="20"/>
+          <w:szCs w:val="20"/>
+          <w14:ligatures w14:val="none"/>
+        </w:rPr>
+      </w:pPr>
+      <w:r>
+        <w:rPr>
+          <w:rFonts w:ascii="Times New Roman" w:eastAsia="Times New Roman" w:hAnsi="Times New Roman" w:cs="Times New Roman"/>
+          <w:color w:val="000000"/>
+          <w:kern w:val="0"/>
+          <w:sz w:val="21"/>
+          <w:szCs w:val="21"/>
+          <w14:ligatures w14:val="none"/>
+        </w:rPr>
+        <w:t xml:space="preserve">Technical Support </w:t>
+      </w:r>
+      <w:r>
+        <w:rPr>
+          <w:rFonts w:ascii="Times New Roman" w:eastAsia="Times New Roman" w:hAnsi="Times New Roman" w:cs="Times New Roman"/>
+          <w:color w:val="000000"/>
+          <w:kern w:val="0"/>
+          <w:sz w:val="21"/>
+          <w:szCs w:val="21"/>
+          <w14:ligatures w14:val="none"/>
+        </w:rPr>
+        <w:t>–</w:t>
+      </w:r>
+      <w:r>
+        <w:rPr>
+          <w:rFonts w:ascii="Times New Roman" w:eastAsia="Times New Roman" w:hAnsi="Times New Roman" w:cs="Times New Roman"/>
+          <w:b/>
+          <w:bCs/>
+          <w:color w:val="000000"/>
+          <w:kern w:val="0"/>
+          <w:sz w:val="21"/>
+          <w:szCs w:val="21"/>
+          <w14:ligatures w14:val="none"/>
+        </w:rPr>
+        <w:t xml:space="preserve"> </w:t>
+      </w:r>
+      <w:r>
+        <w:rPr>
+          <w:rFonts w:ascii="Times New Roman" w:eastAsia="Times New Roman" w:hAnsi="Times New Roman" w:cs="Times New Roman"/>
+          <w:color w:val="000000"/>
+          <w:kern w:val="0"/>
+          <w:sz w:val="21"/>
+          <w:szCs w:val="21"/>
+          <w14:ligatures w14:val="none"/>
+        </w:rPr>
+        <w:t>onsite Netherlands</w:t>
+      </w:r>
+      <w:r>
+        <w:rPr>
+          <w:rFonts w:ascii="Times New Roman" w:eastAsia="Times New Roman" w:hAnsi="Times New Roman" w:cs="Times New Roman"/>
+          <w:b/>
+          <w:bCs/>
+          <w:color w:val="000000"/>
+          <w:kern w:val="0"/>
+          <w:sz w:val="21"/>
+          <w:szCs w:val="21"/>
+          <w14:ligatures w14:val="none"/>
+        </w:rPr>
+        <w:t xml:space="preserve"> (</w:t>
+      </w:r>
+      <w:r>
+        <w:rPr>
+          <w:rFonts w:ascii="Times New Roman" w:eastAsia="Times New Roman" w:hAnsi="Times New Roman" w:cs="Times New Roman"/>
+          <w:b/>
+          <w:bCs/>
+          <w:color w:val="000000"/>
+          <w:kern w:val="0"/>
+          <w:sz w:val="20"/>
+          <w:szCs w:val="20"/>
+          <w14:ligatures w14:val="none"/>
+        </w:rPr>
+        <w:t>May 2024 – Aug 2024</w:t>
+      </w:r>
+      <w:r>
+        <w:rPr>
+          <w:rFonts w:ascii="Times New Roman" w:eastAsia="Times New Roman" w:hAnsi="Times New Roman" w:cs="Times New Roman"/>
+          <w:b/>
+          <w:bCs/>
+          <w:color w:val="000000"/>
+          <w:kern w:val="0"/>
+          <w:sz w:val="20"/>
+          <w:szCs w:val="20"/>
+          <w14:ligatures w14:val="none"/>
+        </w:rPr>
+        <w:t>)</w:t>
+      </w:r>
+      <w:r>
+        <w:rPr>
+          <w:rFonts w:ascii="Times New Roman" w:eastAsia="Times New Roman" w:hAnsi="Times New Roman" w:cs="Times New Roman"/>
+          <w:b/>
+          <w:bCs/>
+          <w:color w:val="000000"/>
+          <w:kern w:val="0"/>
+          <w:sz w:val="20"/>
+          <w:szCs w:val="20"/>
+          <w14:ligatures w14:val="none"/>
+        </w:rPr>
+        <w:t xml:space="preserve"> </w:t>
+      </w:r>
+      <w:r>
+        <w:rPr>
+          <w:rFonts w:ascii="Times New Roman" w:eastAsia="Times New Roman" w:hAnsi="Times New Roman" w:cs="Times New Roman"/>
+          <w:color w:val="000000"/>
+          <w:kern w:val="0"/>
+          <w:sz w:val="20"/>
+          <w:szCs w:val="20"/>
+          <w14:ligatures w14:val="none"/>
+        </w:rPr>
+        <w:t>3 months</w:t>
+      </w:r>
+    </w:p>
+    <w:p>
+      <w:pPr>
+        <w:tabs>
+          <w:tab w:val="left" w:pos="560"/>
+          <w:tab w:val="left" w:pos="1120"/>
+          <w:tab w:val="left" w:pos="1680"/>
+          <w:tab w:val="left" w:pos="2240"/>
+          <w:tab w:val="left" w:pos="2800"/>
+          <w:tab w:val="left" w:pos="3360"/>
+          <w:tab w:val="left" w:pos="3920"/>
+          <w:tab w:val="left" w:pos="4480"/>
+          <w:tab w:val="left" w:pos="5040"/>
+          <w:tab w:val="left" w:pos="5600"/>
+          <w:tab w:val="left" w:pos="6160"/>
+          <w:tab w:val="left" w:pos="6720"/>
+        </w:tabs>
+        <w:autoSpaceDE w:val="0"/>
+        <w:autoSpaceDN w:val="0"/>
+        <w:adjustRightInd w:val="0"/>
+        <w:spacing w:after="0" w:line="360" w:lineRule="auto"/>
+        <w:rPr>
+          <w:rFonts w:ascii="Times New Roman" w:hAnsi="Times New Roman" w:cs="Times New Roman"/>
+          <w:b/>
+          <w:bCs/>
+          <w:color w:val="000000"/>
+          <w:kern w:val="0"/>
+          <w:sz w:val="20"/>
+          <w:szCs w:val="20"/>
+          <w:lang w:val="en-US"/>
+        </w:rPr>
+      </w:pPr>
+      <w:r>
+        <w:rPr>
+          <w:rFonts w:ascii="Times New Roman" w:hAnsi="Times New Roman" w:cs="Times New Roman"/>
+          <w:b/>
+          <w:bCs/>
+          <w:color w:val="000000"/>
+          <w:kern w:val="0"/>
+          <w:sz w:val="20"/>
+          <w:szCs w:val="20"/>
+          <w:lang w:val="en-US"/>
+        </w:rPr>
+        <w:t xml:space="preserve">Main </w:t>
+      </w:r>
+      <w:r>
+        <w:rPr>
+          <w:rFonts w:ascii="Times New Roman" w:hAnsi="Times New Roman" w:cs="Times New Roman"/>
+          <w:b/>
+          <w:bCs/>
+          <w:color w:val="000000"/>
+          <w:kern w:val="0"/>
+          <w:sz w:val="20"/>
+          <w:szCs w:val="20"/>
+          <w:lang w:val="en-US"/>
+        </w:rPr>
+        <w:t>Duties</w:t>
+      </w:r>
+      <w:r>
+        <w:rPr>
+          <w:rFonts w:ascii="Times New Roman" w:hAnsi="Times New Roman" w:cs="Times New Roman"/>
+          <w:b/>
+          <w:bCs/>
+          <w:color w:val="000000"/>
+          <w:kern w:val="0"/>
+          <w:sz w:val="20"/>
+          <w:szCs w:val="20"/>
+          <w:lang w:val="en-US"/>
+        </w:rPr>
+        <w:t>:</w:t>
       </w:r>
     </w:p>
     <w:p>
@@ -1406,31 +2305,7 @@
           <w:szCs w:val="20"/>
           <w:lang w:val="en-US"/>
         </w:rPr>
-        <w:t xml:space="preserve">Managed the verification and deployment of systems, ensuring timely updates and </w:t>
-      </w:r>
-      <w:proofErr w:type="gramStart"/>
-      <w:r>
-        <w:rPr>
-          <w:rFonts w:ascii="Times New Roman" w:hAnsi="Times New Roman" w:cs="Times New Roman"/>
-          <w:color w:val="000000"/>
-          <w:kern w:val="0"/>
-          <w:sz w:val="20"/>
-          <w:szCs w:val="20"/>
-          <w:lang w:val="en-US"/>
-        </w:rPr>
-        <w:t>roll-outs</w:t>
-      </w:r>
-      <w:proofErr w:type="gramEnd"/>
-      <w:r>
-        <w:rPr>
-          <w:rFonts w:ascii="Times New Roman" w:hAnsi="Times New Roman" w:cs="Times New Roman"/>
-          <w:color w:val="000000"/>
-          <w:kern w:val="0"/>
-          <w:sz w:val="20"/>
-          <w:szCs w:val="20"/>
-          <w:lang w:val="en-US"/>
-        </w:rPr>
-        <w:t>.</w:t>
+        <w:t>Facilitated effective communication and collaboration between the Vietnam and Netherlands teams.</w:t>
       </w:r>
     </w:p>
     <w:p>
@@ -1477,7 +2352,7 @@
           <w:szCs w:val="20"/>
           <w:lang w:val="en-US"/>
         </w:rPr>
-        <w:t>Configured and maintained a Kubernetes cluster to optimize application scaling and resilience.</w:t>
+        <w:t>Investigated and resolved technical issues, identifying root causes and implementing appropriate solutions.</w:t>
       </w:r>
     </w:p>
     <w:p>
@@ -1524,8 +2399,38 @@
           <w:szCs w:val="20"/>
           <w:lang w:val="en-US"/>
         </w:rPr>
-        <w:t>Implemented Terraform setups to automate and standardize infrastructure provisioning.</w:t>
-      </w:r>
+        <w:t>Provided guidance and support to clients throughout the issue resolution process.</w:t>
+      </w:r>
+    </w:p>
+    <w:p>
+      <w:pPr>
+        <w:tabs>
+          <w:tab w:val="left" w:pos="560"/>
+          <w:tab w:val="left" w:pos="1120"/>
+          <w:tab w:val="left" w:pos="1680"/>
+          <w:tab w:val="left" w:pos="2240"/>
+          <w:tab w:val="left" w:pos="2800"/>
+          <w:tab w:val="left" w:pos="3360"/>
+          <w:tab w:val="left" w:pos="3920"/>
+          <w:tab w:val="left" w:pos="4480"/>
+          <w:tab w:val="left" w:pos="5040"/>
+          <w:tab w:val="left" w:pos="5600"/>
+          <w:tab w:val="left" w:pos="6160"/>
+          <w:tab w:val="left" w:pos="6720"/>
+        </w:tabs>
+        <w:autoSpaceDE w:val="0"/>
+        <w:autoSpaceDN w:val="0"/>
+        <w:adjustRightInd w:val="0"/>
+        <w:spacing w:after="0" w:line="276" w:lineRule="auto"/>
+        <w:rPr>
+          <w:rFonts w:ascii="Times New Roman" w:hAnsi="Times New Roman" w:cs="Times New Roman"/>
+          <w:color w:val="000000"/>
+          <w:kern w:val="0"/>
+          <w:sz w:val="20"/>
+          <w:szCs w:val="20"/>
+          <w:lang w:val="en-US"/>
+        </w:rPr>
+      </w:pPr>
     </w:p>
     <w:p>
       <w:pPr>
@@ -1576,7 +2481,7 @@
         <w:autoSpaceDE w:val="0"/>
         <w:autoSpaceDN w:val="0"/>
         <w:adjustRightInd w:val="0"/>
-        <w:spacing w:after="0" w:line="240" w:lineRule="auto"/>
+        <w:spacing w:after="0" w:line="276" w:lineRule="auto"/>
         <w:rPr>
           <w:rFonts w:ascii="Times New Roman" w:hAnsi="Times New Roman" w:cs="Times New Roman"/>
           <w:color w:val="000000"/>
@@ -1608,7 +2513,7 @@
           <w:szCs w:val="20"/>
           <w:lang w:val="en-US"/>
         </w:rPr>
-        <w:t xml:space="preserve"> .NET 6 | .NET Core 3.1 | MySQL | MongoDB | Docker | Kubernetes | </w:t>
+        <w:t xml:space="preserve"> .NET 6 | .NET Core 3.1 | MySQL | MongoDB | Docker | Kubernetes | Helm | </w:t>
       </w:r>
       <w:proofErr w:type="spellStart"/>
       <w:r>
@@ -1620,7 +2525,7 @@
           <w:szCs w:val="20"/>
           <w:lang w:val="en-US"/>
         </w:rPr>
-        <w:t>HelmChart</w:t>
+        <w:t>FluxCD</w:t>
       </w:r>
       <w:proofErr w:type="spellEnd"/>
       <w:r>
@@ -1632,31 +2537,271 @@
           <w:szCs w:val="20"/>
           <w:lang w:val="en-US"/>
         </w:rPr>
-        <w:t xml:space="preserve"> | </w:t>
-      </w:r>
-      <w:proofErr w:type="spellStart"/>
-      <w:r>
-        <w:rPr>
-          <w:rFonts w:ascii="Times New Roman" w:hAnsi="Times New Roman" w:cs="Times New Roman"/>
-          <w:color w:val="000000"/>
-          <w:kern w:val="0"/>
-          <w:sz w:val="20"/>
-          <w:szCs w:val="20"/>
-          <w:lang w:val="en-US"/>
-        </w:rPr>
-        <w:t>FluxCD</w:t>
-      </w:r>
-      <w:proofErr w:type="spellEnd"/>
-      <w:r>
-        <w:rPr>
-          <w:rFonts w:ascii="Times New Roman" w:hAnsi="Times New Roman" w:cs="Times New Roman"/>
-          <w:color w:val="000000"/>
-          <w:kern w:val="0"/>
-          <w:sz w:val="20"/>
-          <w:szCs w:val="20"/>
-          <w:lang w:val="en-US"/>
-        </w:rPr>
         <w:t xml:space="preserve"> | Microservices | Terraform | GCP</w:t>
+      </w:r>
+    </w:p>
+    <w:p>
+      <w:pPr>
+        <w:tabs>
+          <w:tab w:val="left" w:pos="560"/>
+          <w:tab w:val="left" w:pos="1120"/>
+          <w:tab w:val="left" w:pos="1680"/>
+          <w:tab w:val="left" w:pos="2240"/>
+          <w:tab w:val="left" w:pos="2800"/>
+          <w:tab w:val="left" w:pos="3360"/>
+          <w:tab w:val="left" w:pos="3920"/>
+          <w:tab w:val="left" w:pos="4480"/>
+          <w:tab w:val="left" w:pos="5040"/>
+          <w:tab w:val="left" w:pos="5600"/>
+          <w:tab w:val="left" w:pos="6160"/>
+          <w:tab w:val="left" w:pos="6720"/>
+        </w:tabs>
+        <w:autoSpaceDE w:val="0"/>
+        <w:autoSpaceDN w:val="0"/>
+        <w:adjustRightInd w:val="0"/>
+        <w:spacing w:after="0" w:line="276" w:lineRule="auto"/>
+        <w:rPr>
+          <w:rFonts w:ascii="Times New Roman" w:hAnsi="Times New Roman" w:cs="Times New Roman"/>
+          <w:color w:val="000000"/>
+          <w:kern w:val="0"/>
+          <w:sz w:val="20"/>
+          <w:szCs w:val="20"/>
+          <w:lang w:val="en-US"/>
+        </w:rPr>
+      </w:pPr>
+      <w:r>
+        <w:rPr>
+          <w:rFonts w:ascii="Times New Roman" w:hAnsi="Times New Roman" w:cs="Times New Roman"/>
+          <w:noProof/>
+          <w:color w:val="000000"/>
+          <w:kern w:val="0"/>
+          <w:sz w:val="20"/>
+          <w:szCs w:val="20"/>
+          <w:lang w:val="en-US"/>
+        </w:rPr>
+        <w:pict w14:anchorId="39A8FEC7">
+          <v:rect id="_x0000_i1028" alt="" style="width:468pt;height:.05pt;mso-width-percent:0;mso-height-percent:0;mso-width-percent:0;mso-height-percent:0" o:hralign="center" o:hrstd="t" o:hr="t" fillcolor="#a0a0a0" stroked="f"/>
+        </w:pict>
+      </w:r>
+    </w:p>
+    <w:p>
+      <w:pPr>
+        <w:rPr>
+          <w:rFonts w:ascii="Times New Roman" w:eastAsia="Times New Roman" w:hAnsi="Times New Roman" w:cs="Times New Roman"/>
+          <w:color w:val="000000"/>
+          <w:kern w:val="0"/>
+          <w:sz w:val="20"/>
+          <w:szCs w:val="20"/>
+          <w14:ligatures w14:val="none"/>
+        </w:rPr>
+      </w:pPr>
+      <w:r>
+        <w:rPr>
+          <w:rFonts w:ascii="Times New Roman" w:eastAsia="Times New Roman" w:hAnsi="Times New Roman" w:cs="Times New Roman"/>
+          <w:color w:val="000000"/>
+          <w:kern w:val="0"/>
+          <w:sz w:val="20"/>
+          <w:szCs w:val="20"/>
+          <w14:ligatures w14:val="none"/>
+        </w:rPr>
+        <w:br w:type="page"/>
+      </w:r>
+    </w:p>
+    <w:p>
+      <w:pPr>
+        <w:pStyle w:val="Heading3"/>
+        <w:tabs>
+          <w:tab w:val="right" w:pos="9356"/>
+        </w:tabs>
+        <w:rPr>
+          <w:rFonts w:ascii="Times New Roman" w:eastAsia="Times New Roman" w:hAnsi="Times New Roman" w:cs="Times New Roman"/>
+          <w:b/>
+          <w:bCs/>
+          <w:color w:val="000000"/>
+          <w:kern w:val="0"/>
+          <w:sz w:val="20"/>
+          <w:szCs w:val="20"/>
+          <w14:ligatures w14:val="none"/>
+        </w:rPr>
+      </w:pPr>
+      <w:r>
+        <w:rPr>
+          <w:rFonts w:ascii="Times New Roman" w:hAnsi="Times New Roman" w:cs="Times New Roman"/>
+          <w:b/>
+          <w:bCs/>
+          <w:color w:val="000000"/>
+          <w:kern w:val="0"/>
+          <w:sz w:val="21"/>
+          <w:szCs w:val="21"/>
+          <w:lang w:val="en-US"/>
+        </w:rPr>
+        <w:lastRenderedPageBreak/>
+        <w:t>DAO ENTERTAINMENT</w:t>
+      </w:r>
+      <w:r>
+        <w:rPr>
+          <w:rFonts w:ascii="Times New Roman" w:eastAsia="Times New Roman" w:hAnsi="Times New Roman" w:cs="Times New Roman"/>
+          <w:color w:val="000000"/>
+          <w:kern w:val="0"/>
+          <w:sz w:val="20"/>
+          <w:szCs w:val="20"/>
+          <w14:ligatures w14:val="none"/>
+        </w:rPr>
+        <w:tab/>
+      </w:r>
+      <w:r>
+        <w:rPr>
+          <w:rFonts w:ascii="Times New Roman" w:eastAsia="Times New Roman" w:hAnsi="Times New Roman" w:cs="Times New Roman"/>
+          <w:b/>
+          <w:bCs/>
+          <w:color w:val="000000"/>
+          <w:kern w:val="0"/>
+          <w:sz w:val="20"/>
+          <w:szCs w:val="20"/>
+          <w14:ligatures w14:val="none"/>
+        </w:rPr>
+        <w:t>Nov</w:t>
+      </w:r>
+      <w:r>
+        <w:rPr>
+          <w:rFonts w:ascii="Times New Roman" w:eastAsia="Times New Roman" w:hAnsi="Times New Roman" w:cs="Times New Roman"/>
+          <w:b/>
+          <w:bCs/>
+          <w:color w:val="000000"/>
+          <w:kern w:val="0"/>
+          <w:sz w:val="20"/>
+          <w:szCs w:val="20"/>
+          <w14:ligatures w14:val="none"/>
+        </w:rPr>
+        <w:t xml:space="preserve"> 202</w:t>
+      </w:r>
+      <w:r>
+        <w:rPr>
+          <w:rFonts w:ascii="Times New Roman" w:eastAsia="Times New Roman" w:hAnsi="Times New Roman" w:cs="Times New Roman"/>
+          <w:b/>
+          <w:bCs/>
+          <w:color w:val="000000"/>
+          <w:kern w:val="0"/>
+          <w:sz w:val="20"/>
+          <w:szCs w:val="20"/>
+          <w14:ligatures w14:val="none"/>
+        </w:rPr>
+        <w:t>1</w:t>
+      </w:r>
+      <w:r>
+        <w:rPr>
+          <w:rFonts w:ascii="Times New Roman" w:eastAsia="Times New Roman" w:hAnsi="Times New Roman" w:cs="Times New Roman"/>
+          <w:b/>
+          <w:bCs/>
+          <w:color w:val="000000"/>
+          <w:kern w:val="0"/>
+          <w:sz w:val="20"/>
+          <w:szCs w:val="20"/>
+          <w14:ligatures w14:val="none"/>
+        </w:rPr>
+        <w:t xml:space="preserve"> </w:t>
+      </w:r>
+      <w:r>
+        <w:rPr>
+          <w:rFonts w:ascii="Times New Roman" w:eastAsia="Times New Roman" w:hAnsi="Times New Roman" w:cs="Times New Roman"/>
+          <w:b/>
+          <w:bCs/>
+          <w:color w:val="000000"/>
+          <w:kern w:val="0"/>
+          <w:sz w:val="20"/>
+          <w:szCs w:val="20"/>
+          <w14:ligatures w14:val="none"/>
+        </w:rPr>
+        <w:t>–</w:t>
+      </w:r>
+      <w:r>
+        <w:rPr>
+          <w:rFonts w:ascii="Times New Roman" w:eastAsia="Times New Roman" w:hAnsi="Times New Roman" w:cs="Times New Roman"/>
+          <w:b/>
+          <w:bCs/>
+          <w:color w:val="000000"/>
+          <w:kern w:val="0"/>
+          <w:sz w:val="20"/>
+          <w:szCs w:val="20"/>
+          <w14:ligatures w14:val="none"/>
+        </w:rPr>
+        <w:t xml:space="preserve"> </w:t>
+      </w:r>
+      <w:r>
+        <w:rPr>
+          <w:rFonts w:ascii="Times New Roman" w:eastAsia="Times New Roman" w:hAnsi="Times New Roman" w:cs="Times New Roman"/>
+          <w:b/>
+          <w:bCs/>
+          <w:color w:val="000000"/>
+          <w:kern w:val="0"/>
+          <w:sz w:val="20"/>
+          <w:szCs w:val="20"/>
+          <w14:ligatures w14:val="none"/>
+        </w:rPr>
+        <w:t>Present</w:t>
+      </w:r>
+    </w:p>
+    <w:p>
+      <w:r>
+        <w:rPr>
+          <w:rFonts w:ascii="Times New Roman" w:hAnsi="Times New Roman" w:cs="Times New Roman"/>
+          <w:color w:val="000000"/>
+          <w:kern w:val="0"/>
+          <w:sz w:val="21"/>
+          <w:szCs w:val="21"/>
+          <w:lang w:val="en-US"/>
+        </w:rPr>
+        <w:t>Freelance Developer &amp; DevOps</w:t>
+      </w:r>
+      <w:r>
+        <w:rPr>
+          <w:rFonts w:ascii="Times New Roman" w:hAnsi="Times New Roman" w:cs="Times New Roman"/>
+          <w:color w:val="000000"/>
+          <w:kern w:val="0"/>
+          <w:sz w:val="21"/>
+          <w:szCs w:val="21"/>
+          <w:lang w:val="en-US"/>
+        </w:rPr>
+        <w:t xml:space="preserve"> </w:t>
+      </w:r>
+      <w:r>
+        <w:rPr>
+          <w:rFonts w:ascii="Times New Roman" w:hAnsi="Times New Roman" w:cs="Times New Roman"/>
+          <w:b/>
+          <w:bCs/>
+          <w:color w:val="000000"/>
+          <w:kern w:val="0"/>
+          <w:sz w:val="21"/>
+          <w:szCs w:val="21"/>
+          <w:lang w:val="en-US"/>
+        </w:rPr>
+        <w:t>(</w:t>
+      </w:r>
+      <w:r>
+        <w:rPr>
+          <w:rFonts w:ascii="Times New Roman" w:eastAsia="Times New Roman" w:hAnsi="Times New Roman" w:cs="Times New Roman"/>
+          <w:b/>
+          <w:bCs/>
+          <w:color w:val="000000"/>
+          <w:kern w:val="0"/>
+          <w:sz w:val="20"/>
+          <w:szCs w:val="20"/>
+          <w14:ligatures w14:val="none"/>
+        </w:rPr>
+        <w:t>Nov 2021 – Present</w:t>
+      </w:r>
+      <w:r>
+        <w:rPr>
+          <w:rFonts w:ascii="Times New Roman" w:eastAsia="Times New Roman" w:hAnsi="Times New Roman" w:cs="Times New Roman"/>
+          <w:b/>
+          <w:bCs/>
+          <w:color w:val="000000"/>
+          <w:kern w:val="0"/>
+          <w:sz w:val="20"/>
+          <w:szCs w:val="20"/>
+          <w14:ligatures w14:val="none"/>
+        </w:rPr>
+        <w:t>)</w:t>
       </w:r>
     </w:p>
     <w:p>
@@ -1681,92 +2826,27 @@
         <w:spacing w:after="0" w:line="360" w:lineRule="auto"/>
         <w:rPr>
           <w:rFonts w:ascii="Times New Roman" w:hAnsi="Times New Roman" w:cs="Times New Roman"/>
-          <w:color w:val="000000"/>
-          <w:kern w:val="0"/>
-          <w:sz w:val="20"/>
-          <w:szCs w:val="20"/>
-          <w:lang w:val="en-US"/>
-        </w:rPr>
-      </w:pPr>
-      <w:r>
-        <w:rPr>
-          <w:rFonts w:ascii="Times New Roman" w:hAnsi="Times New Roman" w:cs="Times New Roman"/>
-          <w:noProof/>
-          <w:color w:val="000000"/>
-          <w:kern w:val="0"/>
-          <w:sz w:val="20"/>
-          <w:szCs w:val="20"/>
-          <w:lang w:val="en-US"/>
-        </w:rPr>
-        <w:pict w14:anchorId="6591822B">
-          <v:rect id="_x0000_i1028" alt="" style="width:468pt;height:.05pt;mso-width-percent:0;mso-height-percent:0;mso-width-percent:0;mso-height-percent:0" o:hralign="center" o:hrstd="t" o:hr="t" fillcolor="#a0a0a0" stroked="f"/>
-        </w:pict>
-      </w:r>
-    </w:p>
-    <w:p>
-      <w:pPr>
-        <w:rPr>
-          <w:rFonts w:ascii="Times New Roman" w:eastAsia="Times New Roman" w:hAnsi="Times New Roman" w:cs="Times New Roman"/>
-          <w:color w:val="000000"/>
-          <w:kern w:val="0"/>
-          <w:sz w:val="20"/>
-          <w:szCs w:val="20"/>
-          <w14:ligatures w14:val="none"/>
-        </w:rPr>
-      </w:pPr>
-      <w:r>
-        <w:rPr>
-          <w:rFonts w:ascii="Times New Roman" w:eastAsia="Times New Roman" w:hAnsi="Times New Roman" w:cs="Times New Roman"/>
-          <w:color w:val="000000"/>
-          <w:kern w:val="0"/>
-          <w:sz w:val="20"/>
-          <w:szCs w:val="20"/>
-          <w14:ligatures w14:val="none"/>
-        </w:rPr>
-        <w:br w:type="page"/>
-      </w:r>
-    </w:p>
-    <w:p>
-      <w:pPr>
-        <w:pStyle w:val="Heading3"/>
-        <w:tabs>
-          <w:tab w:val="right" w:pos="9356"/>
-        </w:tabs>
-        <w:rPr>
-          <w:rFonts w:ascii="Times New Roman" w:eastAsia="Times New Roman" w:hAnsi="Times New Roman" w:cs="Times New Roman"/>
-          <w:color w:val="000000"/>
-          <w:kern w:val="0"/>
-          <w:sz w:val="20"/>
-          <w:szCs w:val="20"/>
-          <w14:ligatures w14:val="none"/>
-        </w:rPr>
-      </w:pPr>
-      <w:r>
-        <w:rPr>
-          <w:rFonts w:ascii="Times New Roman" w:hAnsi="Times New Roman" w:cs="Times New Roman"/>
           <w:b/>
           <w:bCs/>
           <w:color w:val="000000"/>
           <w:kern w:val="0"/>
-          <w:sz w:val="21"/>
-          <w:szCs w:val="21"/>
-          <w:lang w:val="en-US"/>
-        </w:rPr>
-        <w:lastRenderedPageBreak/>
-        <w:t>DAO Entertainment</w:t>
-      </w:r>
-      <w:r>
-        <w:rPr>
-          <w:rFonts w:ascii="Times New Roman" w:eastAsia="Times New Roman" w:hAnsi="Times New Roman" w:cs="Times New Roman"/>
+          <w:sz w:val="20"/>
+          <w:szCs w:val="20"/>
+          <w:lang w:val="en-US"/>
+        </w:rPr>
+      </w:pPr>
+      <w:r>
+        <w:rPr>
+          <w:rFonts w:ascii="Times New Roman" w:hAnsi="Times New Roman" w:cs="Times New Roman"/>
           <w:b/>
           <w:bCs/>
           <w:color w:val="000000"/>
           <w:kern w:val="0"/>
-          <w:sz w:val="21"/>
-          <w:szCs w:val="21"/>
-          <w14:ligatures w14:val="none"/>
-        </w:rPr>
-        <w:t xml:space="preserve"> – </w:t>
+          <w:sz w:val="20"/>
+          <w:szCs w:val="20"/>
+          <w:lang w:val="en-US"/>
+        </w:rPr>
+        <w:t xml:space="preserve">Main </w:t>
       </w:r>
       <w:r>
         <w:rPr>
@@ -1775,130 +2855,24 @@
           <w:bCs/>
           <w:color w:val="000000"/>
           <w:kern w:val="0"/>
-          <w:sz w:val="21"/>
-          <w:szCs w:val="21"/>
-          <w:lang w:val="en-US"/>
-        </w:rPr>
-        <w:t>Freelance Developer &amp; DevOps</w:t>
-      </w:r>
-      <w:r>
-        <w:rPr>
-          <w:rFonts w:ascii="Times New Roman" w:eastAsia="Times New Roman" w:hAnsi="Times New Roman" w:cs="Times New Roman"/>
-          <w:color w:val="000000"/>
-          <w:kern w:val="0"/>
-          <w:sz w:val="20"/>
-          <w:szCs w:val="20"/>
-          <w14:ligatures w14:val="none"/>
-        </w:rPr>
-        <w:tab/>
-        <w:t>Aug</w:t>
-      </w:r>
-      <w:r>
-        <w:rPr>
-          <w:rFonts w:ascii="Times New Roman" w:eastAsia="Times New Roman" w:hAnsi="Times New Roman" w:cs="Times New Roman"/>
-          <w:color w:val="000000"/>
-          <w:kern w:val="0"/>
-          <w:sz w:val="20"/>
-          <w:szCs w:val="20"/>
-          <w14:ligatures w14:val="none"/>
-        </w:rPr>
-        <w:t xml:space="preserve"> </w:t>
-      </w:r>
-      <w:r>
-        <w:rPr>
-          <w:rFonts w:ascii="Times New Roman" w:eastAsia="Times New Roman" w:hAnsi="Times New Roman" w:cs="Times New Roman"/>
-          <w:color w:val="000000"/>
-          <w:kern w:val="0"/>
-          <w:sz w:val="20"/>
-          <w:szCs w:val="20"/>
-          <w14:ligatures w14:val="none"/>
-        </w:rPr>
-        <w:t>2024</w:t>
-      </w:r>
-      <w:r>
-        <w:rPr>
-          <w:rFonts w:ascii="Times New Roman" w:eastAsia="Times New Roman" w:hAnsi="Times New Roman" w:cs="Times New Roman"/>
-          <w:color w:val="000000"/>
-          <w:kern w:val="0"/>
-          <w:sz w:val="20"/>
-          <w:szCs w:val="20"/>
-          <w14:ligatures w14:val="none"/>
-        </w:rPr>
-        <w:t xml:space="preserve"> </w:t>
-      </w:r>
-      <w:r>
-        <w:rPr>
-          <w:rFonts w:ascii="Times New Roman" w:eastAsia="Times New Roman" w:hAnsi="Times New Roman" w:cs="Times New Roman"/>
-          <w:color w:val="000000"/>
-          <w:kern w:val="0"/>
-          <w:sz w:val="20"/>
-          <w:szCs w:val="20"/>
-          <w14:ligatures w14:val="none"/>
-        </w:rPr>
-        <w:t>–</w:t>
-      </w:r>
-      <w:r>
-        <w:rPr>
-          <w:rFonts w:ascii="Times New Roman" w:eastAsia="Times New Roman" w:hAnsi="Times New Roman" w:cs="Times New Roman"/>
-          <w:color w:val="000000"/>
-          <w:kern w:val="0"/>
-          <w:sz w:val="20"/>
-          <w:szCs w:val="20"/>
-          <w14:ligatures w14:val="none"/>
-        </w:rPr>
-        <w:t xml:space="preserve"> May 202</w:t>
-      </w:r>
-      <w:r>
-        <w:rPr>
-          <w:rFonts w:ascii="Times New Roman" w:eastAsia="Times New Roman" w:hAnsi="Times New Roman" w:cs="Times New Roman"/>
-          <w:color w:val="000000"/>
-          <w:kern w:val="0"/>
-          <w:sz w:val="20"/>
-          <w:szCs w:val="20"/>
-          <w14:ligatures w14:val="none"/>
-        </w:rPr>
-        <w:t>4</w:t>
-      </w:r>
-    </w:p>
-    <w:p>
-      <w:pPr>
-        <w:tabs>
-          <w:tab w:val="left" w:pos="560"/>
-          <w:tab w:val="left" w:pos="1120"/>
-          <w:tab w:val="left" w:pos="1680"/>
-          <w:tab w:val="left" w:pos="2240"/>
-          <w:tab w:val="left" w:pos="2800"/>
-          <w:tab w:val="left" w:pos="3360"/>
-          <w:tab w:val="left" w:pos="3920"/>
-          <w:tab w:val="left" w:pos="4480"/>
-          <w:tab w:val="left" w:pos="5040"/>
-          <w:tab w:val="left" w:pos="5600"/>
-          <w:tab w:val="left" w:pos="6160"/>
-          <w:tab w:val="left" w:pos="6720"/>
-        </w:tabs>
-        <w:autoSpaceDE w:val="0"/>
-        <w:autoSpaceDN w:val="0"/>
-        <w:adjustRightInd w:val="0"/>
-        <w:spacing w:after="0" w:line="360" w:lineRule="auto"/>
-        <w:rPr>
-          <w:rFonts w:ascii="Times New Roman" w:hAnsi="Times New Roman" w:cs="Times New Roman"/>
-          <w:color w:val="000000"/>
-          <w:kern w:val="0"/>
-          <w:sz w:val="20"/>
-          <w:szCs w:val="20"/>
-          <w:lang w:val="en-US"/>
-        </w:rPr>
-      </w:pPr>
-      <w:r>
-        <w:rPr>
-          <w:rFonts w:ascii="Times New Roman" w:hAnsi="Times New Roman" w:cs="Times New Roman"/>
-          <w:color w:val="000000"/>
-          <w:kern w:val="0"/>
-          <w:sz w:val="20"/>
-          <w:szCs w:val="20"/>
-          <w:lang w:val="en-US"/>
-        </w:rPr>
-        <w:t>Main responsibilities:</w:t>
+          <w:sz w:val="20"/>
+          <w:szCs w:val="20"/>
+          <w:lang w:val="en-US"/>
+        </w:rPr>
+        <w:t>Duties</w:t>
+      </w:r>
+      <w:r>
+        <w:rPr>
+          <w:rFonts w:ascii="Times New Roman" w:hAnsi="Times New Roman" w:cs="Times New Roman"/>
+          <w:b/>
+          <w:bCs/>
+          <w:color w:val="000000"/>
+          <w:kern w:val="0"/>
+          <w:sz w:val="20"/>
+          <w:szCs w:val="20"/>
+          <w:lang w:val="en-US"/>
+        </w:rPr>
+        <w:t>:</w:t>
       </w:r>
     </w:p>
     <w:p>
@@ -2392,31 +3366,7 @@
           <w:szCs w:val="20"/>
           <w:lang w:val="en-US"/>
         </w:rPr>
-        <w:t xml:space="preserve"> | </w:t>
-      </w:r>
-      <w:proofErr w:type="spellStart"/>
-      <w:r>
-        <w:rPr>
-          <w:rFonts w:ascii="Times New Roman" w:hAnsi="Times New Roman" w:cs="Times New Roman"/>
-          <w:color w:val="000000"/>
-          <w:kern w:val="0"/>
-          <w:sz w:val="20"/>
-          <w:szCs w:val="20"/>
-          <w:lang w:val="en-US"/>
-        </w:rPr>
-        <w:t>Helmchart</w:t>
-      </w:r>
-      <w:proofErr w:type="spellEnd"/>
-      <w:r>
-        <w:rPr>
-          <w:rFonts w:ascii="Times New Roman" w:hAnsi="Times New Roman" w:cs="Times New Roman"/>
-          <w:color w:val="000000"/>
-          <w:kern w:val="0"/>
-          <w:sz w:val="20"/>
-          <w:szCs w:val="20"/>
-          <w:lang w:val="en-US"/>
-        </w:rPr>
-        <w:t xml:space="preserve"> | </w:t>
+        <w:t xml:space="preserve"> | Helm | </w:t>
       </w:r>
       <w:proofErr w:type="spellStart"/>
       <w:r>
@@ -3123,6 +4073,7 @@
                 <w:sz w:val="20"/>
                 <w:szCs w:val="20"/>
               </w:rPr>
+              <w:lastRenderedPageBreak/>
               <w:t>Team Size</w:t>
             </w:r>
           </w:p>
@@ -3214,7 +4165,6 @@
                 <w:sz w:val="20"/>
                 <w:szCs w:val="20"/>
               </w:rPr>
-              <w:lastRenderedPageBreak/>
               <w:t>Position</w:t>
             </w:r>
           </w:p>
@@ -3622,7 +4572,7 @@
                 <w:sz w:val="20"/>
                 <w:szCs w:val="20"/>
               </w:rPr>
-              <w:t>.NET 6 | .NET Core 3.1 | MySQL | MongoDB | Docker | Kubernetes | HelmChart | FluxCD | Microservices | Terraform | GCP</w:t>
+              <w:t>.NET 6 | .NET Core 3.1 | MySQL | MongoDB | Docker | Kubernetes | Helm | FluxCD | Microservices | Terraform | GCP</w:t>
             </w:r>
           </w:p>
         </w:tc>
@@ -6112,6 +7062,119 @@
 <file path=word/numbering.xml><?xml version="1.0" encoding="utf-8"?>
 <w:numbering xmlns:wpc="http://schemas.microsoft.com/office/word/2010/wordprocessingCanvas" xmlns:cx="http://schemas.microsoft.com/office/drawing/2014/chartex" xmlns:cx1="http://schemas.microsoft.com/office/drawing/2015/9/8/chartex" xmlns:cx2="http://schemas.microsoft.com/office/drawing/2015/10/21/chartex" xmlns:cx3="http://schemas.microsoft.com/office/drawing/2016/5/9/chartex" xmlns:cx4="http://schemas.microsoft.com/office/drawing/2016/5/10/chartex" xmlns:cx5="http://schemas.microsoft.com/office/drawing/2016/5/11/chartex" xmlns:cx6="http://schemas.microsoft.com/office/drawing/2016/5/12/chartex" xmlns:cx7="http://schemas.microsoft.com/office/drawing/2016/5/13/chartex" xmlns:cx8="http://schemas.microsoft.com/office/drawing/2016/5/14/chartex" xmlns:mc="http://schemas.openxmlformats.org/markup-compatibility/2006" xmlns:aink="http://schemas.microsoft.com/office/drawing/2016/ink" xmlns:am3d="http://schemas.microsoft.com/office/drawing/2017/model3d" xmlns:o="urn:schemas-microsoft-com:office:office" xmlns:oel="http://schemas.microsoft.com/office/2019/extlst" xmlns:r="http://schemas.openxmlformats.org/officeDocument/2006/relationships" xmlns:m="http://schemas.openxmlformats.org/officeDocument/2006/math" xmlns:v="urn:schemas-microsoft-com:vml" xmlns:wp14="http://schemas.microsoft.com/office/word/2010/wordprocessingDrawing" xmlns:wp="http://schemas.openxmlformats.org/drawingml/2006/wordprocessingDrawing" xmlns:w10="urn:schemas-microsoft-com:office:word" xmlns:w="http://schemas.openxmlformats.org/wordprocessingml/2006/main" xmlns:w14="http://schemas.microsoft.com/office/word/2010/wordml" xmlns:w15="http://schemas.microsoft.com/office/word/2012/wordml" xmlns:w16cex="http://schemas.microsoft.com/office/word/2018/wordml/cex" xmlns:w16cid="http://schemas.microsoft.com/office/word/2016/wordml/cid" xmlns:w16="http://schemas.microsoft.com/office/word/2018/wordml" xmlns:w16du="http://schemas.microsoft.com/office/word/2023/wordml/word16du" xmlns:w16sdtdh="http://schemas.microsoft.com/office/word/2020/wordml/sdtdatahash" xmlns:w16sdtfl="http://schemas.microsoft.com/office/word/2024/wordml/sdtformatlock" xmlns:w16se="http://schemas.microsoft.com/office/word/2015/wordml/symex" xmlns:wpg="http://schemas.microsoft.com/office/word/2010/wordprocessingGroup" xmlns:wpi="http://schemas.microsoft.com/office/word/2010/wordprocessingInk" xmlns:wne="http://schemas.microsoft.com/office/word/2006/wordml" xmlns:wps="http://schemas.microsoft.com/office/word/2010/wordprocessingShape" mc:Ignorable="w14 w15 w16se w16cid w16 w16cex w16sdtdh w16sdtfl w16du wp14">
   <w:abstractNum w:abstractNumId="0" w15:restartNumberingAfterBreak="0">
+    <w:nsid w:val="1DAB5D73"/>
+    <w:multiLevelType w:val="hybridMultilevel"/>
+    <w:tmpl w:val="BCD0F938"/>
+    <w:lvl w:ilvl="0" w:tplc="04090001">
+      <w:start w:val="1"/>
+      <w:numFmt w:val="bullet"/>
+      <w:lvlText w:val=""/>
+      <w:lvlJc w:val="left"/>
+      <w:pPr>
+        <w:ind w:left="360" w:hanging="360"/>
+      </w:pPr>
+      <w:rPr>
+        <w:rFonts w:ascii="Symbol" w:hAnsi="Symbol" w:hint="default"/>
+      </w:rPr>
+    </w:lvl>
+    <w:lvl w:ilvl="1" w:tplc="04090003" w:tentative="1">
+      <w:start w:val="1"/>
+      <w:numFmt w:val="bullet"/>
+      <w:lvlText w:val="o"/>
+      <w:lvlJc w:val="left"/>
+      <w:pPr>
+        <w:ind w:left="1080" w:hanging="360"/>
+      </w:pPr>
+      <w:rPr>
+        <w:rFonts w:ascii="Courier New" w:hAnsi="Courier New" w:cs="Courier New" w:hint="default"/>
+      </w:rPr>
+    </w:lvl>
+    <w:lvl w:ilvl="2" w:tplc="04090005" w:tentative="1">
+      <w:start w:val="1"/>
+      <w:numFmt w:val="bullet"/>
+      <w:lvlText w:val=""/>
+      <w:lvlJc w:val="left"/>
+      <w:pPr>
+        <w:ind w:left="1800" w:hanging="360"/>
+      </w:pPr>
+      <w:rPr>
+        <w:rFonts w:ascii="Wingdings" w:hAnsi="Wingdings" w:hint="default"/>
+      </w:rPr>
+    </w:lvl>
+    <w:lvl w:ilvl="3" w:tplc="04090001" w:tentative="1">
+      <w:start w:val="1"/>
+      <w:numFmt w:val="bullet"/>
+      <w:lvlText w:val=""/>
+      <w:lvlJc w:val="left"/>
+      <w:pPr>
+        <w:ind w:left="2520" w:hanging="360"/>
+      </w:pPr>
+      <w:rPr>
+        <w:rFonts w:ascii="Symbol" w:hAnsi="Symbol" w:hint="default"/>
+      </w:rPr>
+    </w:lvl>
+    <w:lvl w:ilvl="4" w:tplc="04090003" w:tentative="1">
+      <w:start w:val="1"/>
+      <w:numFmt w:val="bullet"/>
+      <w:lvlText w:val="o"/>
+      <w:lvlJc w:val="left"/>
+      <w:pPr>
+        <w:ind w:left="3240" w:hanging="360"/>
+      </w:pPr>
+      <w:rPr>
+        <w:rFonts w:ascii="Courier New" w:hAnsi="Courier New" w:cs="Courier New" w:hint="default"/>
+      </w:rPr>
+    </w:lvl>
+    <w:lvl w:ilvl="5" w:tplc="04090005" w:tentative="1">
+      <w:start w:val="1"/>
+      <w:numFmt w:val="bullet"/>
+      <w:lvlText w:val=""/>
+      <w:lvlJc w:val="left"/>
+      <w:pPr>
+        <w:ind w:left="3960" w:hanging="360"/>
+      </w:pPr>
+      <w:rPr>
+        <w:rFonts w:ascii="Wingdings" w:hAnsi="Wingdings" w:hint="default"/>
+      </w:rPr>
+    </w:lvl>
+    <w:lvl w:ilvl="6" w:tplc="04090001" w:tentative="1">
+      <w:start w:val="1"/>
+      <w:numFmt w:val="bullet"/>
+      <w:lvlText w:val=""/>
+      <w:lvlJc w:val="left"/>
+      <w:pPr>
+        <w:ind w:left="4680" w:hanging="360"/>
+      </w:pPr>
+      <w:rPr>
+        <w:rFonts w:ascii="Symbol" w:hAnsi="Symbol" w:hint="default"/>
+      </w:rPr>
+    </w:lvl>
+    <w:lvl w:ilvl="7" w:tplc="04090003" w:tentative="1">
+      <w:start w:val="1"/>
+      <w:numFmt w:val="bullet"/>
+      <w:lvlText w:val="o"/>
+      <w:lvlJc w:val="left"/>
+      <w:pPr>
+        <w:ind w:left="5400" w:hanging="360"/>
+      </w:pPr>
+      <w:rPr>
+        <w:rFonts w:ascii="Courier New" w:hAnsi="Courier New" w:cs="Courier New" w:hint="default"/>
+      </w:rPr>
+    </w:lvl>
+    <w:lvl w:ilvl="8" w:tplc="04090005" w:tentative="1">
+      <w:start w:val="1"/>
+      <w:numFmt w:val="bullet"/>
+      <w:lvlText w:val=""/>
+      <w:lvlJc w:val="left"/>
+      <w:pPr>
+        <w:ind w:left="6120" w:hanging="360"/>
+      </w:pPr>
+      <w:rPr>
+        <w:rFonts w:ascii="Wingdings" w:hAnsi="Wingdings" w:hint="default"/>
+      </w:rPr>
+    </w:lvl>
+  </w:abstractNum>
+  <w:abstractNum w:abstractNumId="1" w15:restartNumberingAfterBreak="0">
     <w:nsid w:val="3217618B"/>
     <w:multiLevelType w:val="hybridMultilevel"/>
     <w:tmpl w:val="6CDC8D00"/>
@@ -6224,7 +7287,7 @@
       </w:rPr>
     </w:lvl>
   </w:abstractNum>
-  <w:abstractNum w:abstractNumId="1" w15:restartNumberingAfterBreak="0">
+  <w:abstractNum w:abstractNumId="2" w15:restartNumberingAfterBreak="0">
     <w:nsid w:val="33B029B4"/>
     <w:multiLevelType w:val="hybridMultilevel"/>
     <w:tmpl w:val="3CA60976"/>
@@ -6337,17 +7400,17 @@
       </w:rPr>
     </w:lvl>
   </w:abstractNum>
-  <w:abstractNum w:abstractNumId="2" w15:restartNumberingAfterBreak="0">
-    <w:nsid w:val="43F2659C"/>
+  <w:abstractNum w:abstractNumId="3" w15:restartNumberingAfterBreak="0">
+    <w:nsid w:val="3B4502EE"/>
     <w:multiLevelType w:val="hybridMultilevel"/>
-    <w:tmpl w:val="BE2E9E00"/>
+    <w:tmpl w:val="4CEC6AE8"/>
     <w:lvl w:ilvl="0" w:tplc="04090001">
       <w:start w:val="1"/>
       <w:numFmt w:val="bullet"/>
       <w:lvlText w:val=""/>
       <w:lvlJc w:val="left"/>
       <w:pPr>
-        <w:ind w:left="360" w:hanging="360"/>
+        <w:ind w:left="720" w:hanging="360"/>
       </w:pPr>
       <w:rPr>
         <w:rFonts w:ascii="Symbol" w:hAnsi="Symbol" w:hint="default"/>
@@ -6359,7 +7422,7 @@
       <w:lvlText w:val="o"/>
       <w:lvlJc w:val="left"/>
       <w:pPr>
-        <w:ind w:left="1080" w:hanging="360"/>
+        <w:ind w:left="1440" w:hanging="360"/>
       </w:pPr>
       <w:rPr>
         <w:rFonts w:ascii="Courier New" w:hAnsi="Courier New" w:cs="Courier New" w:hint="default"/>
@@ -6371,7 +7434,7 @@
       <w:lvlText w:val=""/>
       <w:lvlJc w:val="left"/>
       <w:pPr>
-        <w:ind w:left="1800" w:hanging="360"/>
+        <w:ind w:left="2160" w:hanging="360"/>
       </w:pPr>
       <w:rPr>
         <w:rFonts w:ascii="Wingdings" w:hAnsi="Wingdings" w:hint="default"/>
@@ -6383,7 +7446,7 @@
       <w:lvlText w:val=""/>
       <w:lvlJc w:val="left"/>
       <w:pPr>
-        <w:ind w:left="2520" w:hanging="360"/>
+        <w:ind w:left="2880" w:hanging="360"/>
       </w:pPr>
       <w:rPr>
         <w:rFonts w:ascii="Symbol" w:hAnsi="Symbol" w:hint="default"/>
@@ -6395,7 +7458,7 @@
       <w:lvlText w:val="o"/>
       <w:lvlJc w:val="left"/>
       <w:pPr>
-        <w:ind w:left="3240" w:hanging="360"/>
+        <w:ind w:left="3600" w:hanging="360"/>
       </w:pPr>
       <w:rPr>
         <w:rFonts w:ascii="Courier New" w:hAnsi="Courier New" w:cs="Courier New" w:hint="default"/>
@@ -6407,7 +7470,7 @@
       <w:lvlText w:val=""/>
       <w:lvlJc w:val="left"/>
       <w:pPr>
-        <w:ind w:left="3960" w:hanging="360"/>
+        <w:ind w:left="4320" w:hanging="360"/>
       </w:pPr>
       <w:rPr>
         <w:rFonts w:ascii="Wingdings" w:hAnsi="Wingdings" w:hint="default"/>
@@ -6419,7 +7482,7 @@
       <w:lvlText w:val=""/>
       <w:lvlJc w:val="left"/>
       <w:pPr>
-        <w:ind w:left="4680" w:hanging="360"/>
+        <w:ind w:left="5040" w:hanging="360"/>
       </w:pPr>
       <w:rPr>
         <w:rFonts w:ascii="Symbol" w:hAnsi="Symbol" w:hint="default"/>
@@ -6431,7 +7494,7 @@
       <w:lvlText w:val="o"/>
       <w:lvlJc w:val="left"/>
       <w:pPr>
-        <w:ind w:left="5400" w:hanging="360"/>
+        <w:ind w:left="5760" w:hanging="360"/>
       </w:pPr>
       <w:rPr>
         <w:rFonts w:ascii="Courier New" w:hAnsi="Courier New" w:cs="Courier New" w:hint="default"/>
@@ -6443,18 +7506,131 @@
       <w:lvlText w:val=""/>
       <w:lvlJc w:val="left"/>
       <w:pPr>
-        <w:ind w:left="6120" w:hanging="360"/>
+        <w:ind w:left="6480" w:hanging="360"/>
       </w:pPr>
       <w:rPr>
         <w:rFonts w:ascii="Wingdings" w:hAnsi="Wingdings" w:hint="default"/>
       </w:rPr>
     </w:lvl>
   </w:abstractNum>
-  <w:abstractNum w:abstractNumId="3" w15:restartNumberingAfterBreak="0">
-    <w:nsid w:val="76296666"/>
+  <w:abstractNum w:abstractNumId="4" w15:restartNumberingAfterBreak="0">
+    <w:nsid w:val="43F2659C"/>
     <w:multiLevelType w:val="hybridMultilevel"/>
-    <w:tmpl w:val="CD7A7070"/>
-    <w:lvl w:ilvl="0" w:tplc="B6C404EA">
+    <w:tmpl w:val="BE2E9E00"/>
+    <w:lvl w:ilvl="0" w:tplc="04090001">
+      <w:start w:val="1"/>
+      <w:numFmt w:val="bullet"/>
+      <w:lvlText w:val=""/>
+      <w:lvlJc w:val="left"/>
+      <w:pPr>
+        <w:ind w:left="360" w:hanging="360"/>
+      </w:pPr>
+      <w:rPr>
+        <w:rFonts w:ascii="Symbol" w:hAnsi="Symbol" w:hint="default"/>
+      </w:rPr>
+    </w:lvl>
+    <w:lvl w:ilvl="1" w:tplc="04090003" w:tentative="1">
+      <w:start w:val="1"/>
+      <w:numFmt w:val="bullet"/>
+      <w:lvlText w:val="o"/>
+      <w:lvlJc w:val="left"/>
+      <w:pPr>
+        <w:ind w:left="1080" w:hanging="360"/>
+      </w:pPr>
+      <w:rPr>
+        <w:rFonts w:ascii="Courier New" w:hAnsi="Courier New" w:cs="Courier New" w:hint="default"/>
+      </w:rPr>
+    </w:lvl>
+    <w:lvl w:ilvl="2" w:tplc="04090005" w:tentative="1">
+      <w:start w:val="1"/>
+      <w:numFmt w:val="bullet"/>
+      <w:lvlText w:val=""/>
+      <w:lvlJc w:val="left"/>
+      <w:pPr>
+        <w:ind w:left="1800" w:hanging="360"/>
+      </w:pPr>
+      <w:rPr>
+        <w:rFonts w:ascii="Wingdings" w:hAnsi="Wingdings" w:hint="default"/>
+      </w:rPr>
+    </w:lvl>
+    <w:lvl w:ilvl="3" w:tplc="04090001" w:tentative="1">
+      <w:start w:val="1"/>
+      <w:numFmt w:val="bullet"/>
+      <w:lvlText w:val=""/>
+      <w:lvlJc w:val="left"/>
+      <w:pPr>
+        <w:ind w:left="2520" w:hanging="360"/>
+      </w:pPr>
+      <w:rPr>
+        <w:rFonts w:ascii="Symbol" w:hAnsi="Symbol" w:hint="default"/>
+      </w:rPr>
+    </w:lvl>
+    <w:lvl w:ilvl="4" w:tplc="04090003" w:tentative="1">
+      <w:start w:val="1"/>
+      <w:numFmt w:val="bullet"/>
+      <w:lvlText w:val="o"/>
+      <w:lvlJc w:val="left"/>
+      <w:pPr>
+        <w:ind w:left="3240" w:hanging="360"/>
+      </w:pPr>
+      <w:rPr>
+        <w:rFonts w:ascii="Courier New" w:hAnsi="Courier New" w:cs="Courier New" w:hint="default"/>
+      </w:rPr>
+    </w:lvl>
+    <w:lvl w:ilvl="5" w:tplc="04090005" w:tentative="1">
+      <w:start w:val="1"/>
+      <w:numFmt w:val="bullet"/>
+      <w:lvlText w:val=""/>
+      <w:lvlJc w:val="left"/>
+      <w:pPr>
+        <w:ind w:left="3960" w:hanging="360"/>
+      </w:pPr>
+      <w:rPr>
+        <w:rFonts w:ascii="Wingdings" w:hAnsi="Wingdings" w:hint="default"/>
+      </w:rPr>
+    </w:lvl>
+    <w:lvl w:ilvl="6" w:tplc="04090001" w:tentative="1">
+      <w:start w:val="1"/>
+      <w:numFmt w:val="bullet"/>
+      <w:lvlText w:val=""/>
+      <w:lvlJc w:val="left"/>
+      <w:pPr>
+        <w:ind w:left="4680" w:hanging="360"/>
+      </w:pPr>
+      <w:rPr>
+        <w:rFonts w:ascii="Symbol" w:hAnsi="Symbol" w:hint="default"/>
+      </w:rPr>
+    </w:lvl>
+    <w:lvl w:ilvl="7" w:tplc="04090003" w:tentative="1">
+      <w:start w:val="1"/>
+      <w:numFmt w:val="bullet"/>
+      <w:lvlText w:val="o"/>
+      <w:lvlJc w:val="left"/>
+      <w:pPr>
+        <w:ind w:left="5400" w:hanging="360"/>
+      </w:pPr>
+      <w:rPr>
+        <w:rFonts w:ascii="Courier New" w:hAnsi="Courier New" w:cs="Courier New" w:hint="default"/>
+      </w:rPr>
+    </w:lvl>
+    <w:lvl w:ilvl="8" w:tplc="04090005" w:tentative="1">
+      <w:start w:val="1"/>
+      <w:numFmt w:val="bullet"/>
+      <w:lvlText w:val=""/>
+      <w:lvlJc w:val="left"/>
+      <w:pPr>
+        <w:ind w:left="6120" w:hanging="360"/>
+      </w:pPr>
+      <w:rPr>
+        <w:rFonts w:ascii="Wingdings" w:hAnsi="Wingdings" w:hint="default"/>
+      </w:rPr>
+    </w:lvl>
+  </w:abstractNum>
+  <w:abstractNum w:abstractNumId="5" w15:restartNumberingAfterBreak="0">
+    <w:nsid w:val="468B7D2D"/>
+    <w:multiLevelType w:val="hybridMultilevel"/>
+    <w:tmpl w:val="A3766C4C"/>
+    <w:lvl w:ilvl="0" w:tplc="0242F578">
       <w:numFmt w:val="bullet"/>
       <w:lvlText w:val="-"/>
       <w:lvlJc w:val="left"/>
@@ -6562,7 +7738,119 @@
       </w:rPr>
     </w:lvl>
   </w:abstractNum>
-  <w:abstractNum w:abstractNumId="4" w15:restartNumberingAfterBreak="0">
+  <w:abstractNum w:abstractNumId="6" w15:restartNumberingAfterBreak="0">
+    <w:nsid w:val="76296666"/>
+    <w:multiLevelType w:val="hybridMultilevel"/>
+    <w:tmpl w:val="CD7A7070"/>
+    <w:lvl w:ilvl="0" w:tplc="B6C404EA">
+      <w:numFmt w:val="bullet"/>
+      <w:lvlText w:val="-"/>
+      <w:lvlJc w:val="left"/>
+      <w:pPr>
+        <w:ind w:left="720" w:hanging="360"/>
+      </w:pPr>
+      <w:rPr>
+        <w:rFonts w:ascii="Times New Roman" w:eastAsiaTheme="minorHAnsi" w:hAnsi="Times New Roman" w:cs="Times New Roman" w:hint="default"/>
+      </w:rPr>
+    </w:lvl>
+    <w:lvl w:ilvl="1" w:tplc="04090003" w:tentative="1">
+      <w:start w:val="1"/>
+      <w:numFmt w:val="bullet"/>
+      <w:lvlText w:val="o"/>
+      <w:lvlJc w:val="left"/>
+      <w:pPr>
+        <w:ind w:left="1440" w:hanging="360"/>
+      </w:pPr>
+      <w:rPr>
+        <w:rFonts w:ascii="Courier New" w:hAnsi="Courier New" w:cs="Courier New" w:hint="default"/>
+      </w:rPr>
+    </w:lvl>
+    <w:lvl w:ilvl="2" w:tplc="04090005" w:tentative="1">
+      <w:start w:val="1"/>
+      <w:numFmt w:val="bullet"/>
+      <w:lvlText w:val=""/>
+      <w:lvlJc w:val="left"/>
+      <w:pPr>
+        <w:ind w:left="2160" w:hanging="360"/>
+      </w:pPr>
+      <w:rPr>
+        <w:rFonts w:ascii="Wingdings" w:hAnsi="Wingdings" w:hint="default"/>
+      </w:rPr>
+    </w:lvl>
+    <w:lvl w:ilvl="3" w:tplc="04090001" w:tentative="1">
+      <w:start w:val="1"/>
+      <w:numFmt w:val="bullet"/>
+      <w:lvlText w:val=""/>
+      <w:lvlJc w:val="left"/>
+      <w:pPr>
+        <w:ind w:left="2880" w:hanging="360"/>
+      </w:pPr>
+      <w:rPr>
+        <w:rFonts w:ascii="Symbol" w:hAnsi="Symbol" w:hint="default"/>
+      </w:rPr>
+    </w:lvl>
+    <w:lvl w:ilvl="4" w:tplc="04090003" w:tentative="1">
+      <w:start w:val="1"/>
+      <w:numFmt w:val="bullet"/>
+      <w:lvlText w:val="o"/>
+      <w:lvlJc w:val="left"/>
+      <w:pPr>
+        <w:ind w:left="3600" w:hanging="360"/>
+      </w:pPr>
+      <w:rPr>
+        <w:rFonts w:ascii="Courier New" w:hAnsi="Courier New" w:cs="Courier New" w:hint="default"/>
+      </w:rPr>
+    </w:lvl>
+    <w:lvl w:ilvl="5" w:tplc="04090005" w:tentative="1">
+      <w:start w:val="1"/>
+      <w:numFmt w:val="bullet"/>
+      <w:lvlText w:val=""/>
+      <w:lvlJc w:val="left"/>
+      <w:pPr>
+        <w:ind w:left="4320" w:hanging="360"/>
+      </w:pPr>
+      <w:rPr>
+        <w:rFonts w:ascii="Wingdings" w:hAnsi="Wingdings" w:hint="default"/>
+      </w:rPr>
+    </w:lvl>
+    <w:lvl w:ilvl="6" w:tplc="04090001" w:tentative="1">
+      <w:start w:val="1"/>
+      <w:numFmt w:val="bullet"/>
+      <w:lvlText w:val=""/>
+      <w:lvlJc w:val="left"/>
+      <w:pPr>
+        <w:ind w:left="5040" w:hanging="360"/>
+      </w:pPr>
+      <w:rPr>
+        <w:rFonts w:ascii="Symbol" w:hAnsi="Symbol" w:hint="default"/>
+      </w:rPr>
+    </w:lvl>
+    <w:lvl w:ilvl="7" w:tplc="04090003" w:tentative="1">
+      <w:start w:val="1"/>
+      <w:numFmt w:val="bullet"/>
+      <w:lvlText w:val="o"/>
+      <w:lvlJc w:val="left"/>
+      <w:pPr>
+        <w:ind w:left="5760" w:hanging="360"/>
+      </w:pPr>
+      <w:rPr>
+        <w:rFonts w:ascii="Courier New" w:hAnsi="Courier New" w:cs="Courier New" w:hint="default"/>
+      </w:rPr>
+    </w:lvl>
+    <w:lvl w:ilvl="8" w:tplc="04090005" w:tentative="1">
+      <w:start w:val="1"/>
+      <w:numFmt w:val="bullet"/>
+      <w:lvlText w:val=""/>
+      <w:lvlJc w:val="left"/>
+      <w:pPr>
+        <w:ind w:left="6480" w:hanging="360"/>
+      </w:pPr>
+      <w:rPr>
+        <w:rFonts w:ascii="Wingdings" w:hAnsi="Wingdings" w:hint="default"/>
+      </w:rPr>
+    </w:lvl>
+  </w:abstractNum>
+  <w:abstractNum w:abstractNumId="7" w15:restartNumberingAfterBreak="0">
     <w:nsid w:val="77BF378A"/>
     <w:multiLevelType w:val="hybridMultilevel"/>
     <w:tmpl w:val="DF484F32"/>
@@ -6675,7 +7963,7 @@
       </w:rPr>
     </w:lvl>
   </w:abstractNum>
-  <w:abstractNum w:abstractNumId="5" w15:restartNumberingAfterBreak="0">
+  <w:abstractNum w:abstractNumId="8" w15:restartNumberingAfterBreak="0">
     <w:nsid w:val="7B2C21D6"/>
     <w:multiLevelType w:val="hybridMultilevel"/>
     <w:tmpl w:val="805606A8"/>
@@ -6789,22 +8077,31 @@
     </w:lvl>
   </w:abstractNum>
   <w:num w:numId="1" w16cid:durableId="121652426">
+    <w:abstractNumId w:val="4"/>
+  </w:num>
+  <w:num w:numId="2" w16cid:durableId="1066537056">
+    <w:abstractNumId w:val="7"/>
+  </w:num>
+  <w:num w:numId="3" w16cid:durableId="1933511142">
+    <w:abstractNumId w:val="6"/>
+  </w:num>
+  <w:num w:numId="4" w16cid:durableId="1601181474">
+    <w:abstractNumId w:val="1"/>
+  </w:num>
+  <w:num w:numId="5" w16cid:durableId="806581005">
+    <w:abstractNumId w:val="8"/>
+  </w:num>
+  <w:num w:numId="6" w16cid:durableId="489948477">
     <w:abstractNumId w:val="2"/>
   </w:num>
-  <w:num w:numId="2" w16cid:durableId="1066537056">
-    <w:abstractNumId w:val="4"/>
-  </w:num>
-  <w:num w:numId="3" w16cid:durableId="1933511142">
-    <w:abstractNumId w:val="3"/>
-  </w:num>
-  <w:num w:numId="4" w16cid:durableId="1601181474">
+  <w:num w:numId="7" w16cid:durableId="633683775">
     <w:abstractNumId w:val="0"/>
   </w:num>
-  <w:num w:numId="5" w16cid:durableId="806581005">
+  <w:num w:numId="8" w16cid:durableId="1303459599">
     <w:abstractNumId w:val="5"/>
   </w:num>
-  <w:num w:numId="6" w16cid:durableId="489948477">
-    <w:abstractNumId w:val="1"/>
+  <w:num w:numId="9" w16cid:durableId="969743859">
+    <w:abstractNumId w:val="3"/>
   </w:num>
 </w:numbering>
 </file>

</xml_diff>